<commit_message>
Changed around the integer key columns of Polish to better match how the design should be.
</commit_message>
<xml_diff>
--- a/NailDB_Entity_and_Attributes.docx
+++ b/NailDB_Entity_and_Attributes.docx
@@ -103,6 +103,324 @@
         </w:rPr>
       </w:pPr>
       <w:r>
+        <w:t>Shade Name</w:t>
+      </w:r>
+    </w:p>
+    <w:p>
+      <w:pPr>
+        <w:pStyle w:val="ListParagraph"/>
+        <w:numPr>
+          <w:ilvl w:val="2"/>
+          <w:numId w:val="2"/>
+        </w:numPr>
+        <w:rPr>
+          <w:b/>
+          <w:bCs/>
+        </w:rPr>
+      </w:pPr>
+      <w:r>
+        <w:t xml:space="preserve">Individual </w:t>
+      </w:r>
+      <w:r>
+        <w:t>Shade Description</w:t>
+      </w:r>
+    </w:p>
+    <w:p>
+      <w:pPr>
+        <w:pStyle w:val="ListParagraph"/>
+        <w:numPr>
+          <w:ilvl w:val="2"/>
+          <w:numId w:val="2"/>
+        </w:numPr>
+        <w:rPr>
+          <w:b/>
+          <w:bCs/>
+        </w:rPr>
+      </w:pPr>
+      <w:r>
+        <w:t>Temperature (warm, neutral, cool)</w:t>
+      </w:r>
+    </w:p>
+    <w:p>
+      <w:pPr>
+        <w:pStyle w:val="ListParagraph"/>
+        <w:numPr>
+          <w:ilvl w:val="2"/>
+          <w:numId w:val="2"/>
+        </w:numPr>
+        <w:rPr>
+          <w:b/>
+          <w:bCs/>
+        </w:rPr>
+      </w:pPr>
+      <w:r>
+        <w:t>Tone (Light, mediu</w:t>
+      </w:r>
+      <w:r>
+        <w:t>m</w:t>
+      </w:r>
+      <w:r>
+        <w:t>, dark)</w:t>
+      </w:r>
+    </w:p>
+    <w:p>
+      <w:pPr>
+        <w:pStyle w:val="ListParagraph"/>
+        <w:numPr>
+          <w:ilvl w:val="2"/>
+          <w:numId w:val="2"/>
+        </w:numPr>
+        <w:rPr>
+          <w:b/>
+          <w:bCs/>
+        </w:rPr>
+      </w:pPr>
+      <w:r>
+        <w:t>Bottle Size</w:t>
+      </w:r>
+      <w:r>
+        <w:t xml:space="preserve"> (in ml)</w:t>
+      </w:r>
+    </w:p>
+    <w:p>
+      <w:pPr>
+        <w:pStyle w:val="ListParagraph"/>
+        <w:numPr>
+          <w:ilvl w:val="2"/>
+          <w:numId w:val="2"/>
+        </w:numPr>
+        <w:rPr>
+          <w:b/>
+          <w:bCs/>
+        </w:rPr>
+      </w:pPr>
+      <w:r>
+        <w:t>Opacity (Transparent, translucent, opaque)</w:t>
+      </w:r>
+    </w:p>
+    <w:p>
+      <w:pPr>
+        <w:pStyle w:val="ListParagraph"/>
+        <w:numPr>
+          <w:ilvl w:val="2"/>
+          <w:numId w:val="2"/>
+        </w:numPr>
+        <w:rPr>
+          <w:b/>
+          <w:bCs/>
+        </w:rPr>
+      </w:pPr>
+      <w:r>
+        <w:t>‘Favorites’ (Current Standin will likely be ‘Uses’)</w:t>
+      </w:r>
+    </w:p>
+    <w:p>
+      <w:pPr>
+        <w:pStyle w:val="ListParagraph"/>
+        <w:numPr>
+          <w:ilvl w:val="2"/>
+          <w:numId w:val="2"/>
+        </w:numPr>
+        <w:rPr>
+          <w:b/>
+          <w:bCs/>
+        </w:rPr>
+      </w:pPr>
+      <w:r>
+        <w:t>Swatch Image (Image data?)</w:t>
+      </w:r>
+    </w:p>
+    <w:p>
+      <w:pPr>
+        <w:pStyle w:val="ListParagraph"/>
+        <w:numPr>
+          <w:ilvl w:val="2"/>
+          <w:numId w:val="2"/>
+        </w:numPr>
+        <w:rPr>
+          <w:b/>
+          <w:bCs/>
+        </w:rPr>
+      </w:pPr>
+      <w:r>
+        <w:t>Price (at launch).</w:t>
+      </w:r>
+    </w:p>
+    <w:p>
+      <w:pPr>
+        <w:pStyle w:val="ListParagraph"/>
+        <w:numPr>
+          <w:ilvl w:val="2"/>
+          <w:numId w:val="2"/>
+        </w:numPr>
+        <w:rPr>
+          <w:b/>
+          <w:bCs/>
+        </w:rPr>
+      </w:pPr>
+      <w:proofErr w:type="spellStart"/>
+      <w:r>
+        <w:t>ColletionID</w:t>
+      </w:r>
+      <w:proofErr w:type="spellEnd"/>
+      <w:r>
+        <w:t xml:space="preserve"> (for the collection that a polish may belong to)</w:t>
+      </w:r>
+    </w:p>
+    <w:p>
+      <w:pPr>
+        <w:pStyle w:val="ListParagraph"/>
+        <w:numPr>
+          <w:ilvl w:val="2"/>
+          <w:numId w:val="2"/>
+        </w:numPr>
+        <w:rPr>
+          <w:b/>
+          <w:bCs/>
+        </w:rPr>
+      </w:pPr>
+      <w:proofErr w:type="spellStart"/>
+      <w:r>
+        <w:t>Event</w:t>
+      </w:r>
+      <w:r>
+        <w:t>ID</w:t>
+      </w:r>
+      <w:proofErr w:type="spellEnd"/>
+    </w:p>
+    <w:p>
+      <w:pPr>
+        <w:pStyle w:val="ListParagraph"/>
+        <w:numPr>
+          <w:ilvl w:val="2"/>
+          <w:numId w:val="2"/>
+        </w:numPr>
+        <w:rPr>
+          <w:b/>
+          <w:bCs/>
+        </w:rPr>
+      </w:pPr>
+      <w:proofErr w:type="spellStart"/>
+      <w:r>
+        <w:t>PolishFinishID</w:t>
+      </w:r>
+      <w:proofErr w:type="spellEnd"/>
+      <w:r>
+        <w:t xml:space="preserve"> (for the color of the polish).</w:t>
+      </w:r>
+    </w:p>
+    <w:p>
+      <w:pPr>
+        <w:pStyle w:val="ListParagraph"/>
+        <w:numPr>
+          <w:ilvl w:val="2"/>
+          <w:numId w:val="2"/>
+        </w:numPr>
+        <w:rPr>
+          <w:b/>
+          <w:bCs/>
+        </w:rPr>
+      </w:pPr>
+      <w:proofErr w:type="spellStart"/>
+      <w:r>
+        <w:t>BrandID</w:t>
+      </w:r>
+      <w:proofErr w:type="spellEnd"/>
+      <w:r>
+        <w:t xml:space="preserve"> (for the brand of the nail polish)</w:t>
+      </w:r>
+    </w:p>
+    <w:p>
+      <w:pPr>
+        <w:pStyle w:val="ListParagraph"/>
+        <w:numPr>
+          <w:ilvl w:val="0"/>
+          <w:numId w:val="2"/>
+        </w:numPr>
+        <w:rPr>
+          <w:b/>
+          <w:bCs/>
+        </w:rPr>
+      </w:pPr>
+      <w:proofErr w:type="spellStart"/>
+      <w:r>
+        <w:t>PolishColor</w:t>
+      </w:r>
+      <w:proofErr w:type="spellEnd"/>
+    </w:p>
+    <w:p>
+      <w:pPr>
+        <w:pStyle w:val="ListParagraph"/>
+        <w:numPr>
+          <w:ilvl w:val="1"/>
+          <w:numId w:val="2"/>
+        </w:numPr>
+      </w:pPr>
+      <w:proofErr w:type="spellStart"/>
+      <w:r>
+        <w:t>PolishColor_ID</w:t>
+      </w:r>
+      <w:proofErr w:type="spellEnd"/>
+    </w:p>
+    <w:p>
+      <w:pPr>
+        <w:pStyle w:val="ListParagraph"/>
+        <w:numPr>
+          <w:ilvl w:val="1"/>
+          <w:numId w:val="2"/>
+        </w:numPr>
+      </w:pPr>
+      <w:proofErr w:type="spellStart"/>
+      <w:r>
+        <w:t>PolishID</w:t>
+      </w:r>
+      <w:proofErr w:type="spellEnd"/>
+    </w:p>
+    <w:p>
+      <w:pPr>
+        <w:pStyle w:val="ListParagraph"/>
+        <w:numPr>
+          <w:ilvl w:val="1"/>
+          <w:numId w:val="2"/>
+        </w:numPr>
+      </w:pPr>
+      <w:r>
+        <w:t>Color</w:t>
+      </w:r>
+    </w:p>
+    <w:p>
+      <w:pPr>
+        <w:pStyle w:val="ListParagraph"/>
+        <w:numPr>
+          <w:ilvl w:val="1"/>
+          <w:numId w:val="2"/>
+        </w:numPr>
+      </w:pPr>
+      <w:r>
+        <w:t xml:space="preserve">Role (Base, Flake, Shimmer, </w:t>
+      </w:r>
+      <w:proofErr w:type="spellStart"/>
+      <w:r>
+        <w:t>ect</w:t>
+      </w:r>
+      <w:proofErr w:type="spellEnd"/>
+      <w:r>
+        <w:t xml:space="preserve">) </w:t>
+      </w:r>
+    </w:p>
+    <w:p>
+      <w:pPr>
+        <w:pStyle w:val="ListParagraph"/>
+        <w:numPr>
+          <w:ilvl w:val="0"/>
+          <w:numId w:val="2"/>
+        </w:numPr>
+        <w:rPr>
+          <w:b/>
+          <w:bCs/>
+        </w:rPr>
+      </w:pPr>
+      <w:r>
         <w:t>Brand</w:t>
       </w:r>
     </w:p>
@@ -110,6 +428,26 @@
       <w:pPr>
         <w:pStyle w:val="ListParagraph"/>
         <w:numPr>
+          <w:ilvl w:val="1"/>
+          <w:numId w:val="2"/>
+        </w:numPr>
+        <w:rPr>
+          <w:b/>
+          <w:bCs/>
+        </w:rPr>
+      </w:pPr>
+      <w:r>
+        <w:rPr>
+          <w:b/>
+          <w:bCs/>
+        </w:rPr>
+        <w:t>Attributes of a nail polish brand:</w:t>
+      </w:r>
+    </w:p>
+    <w:p>
+      <w:pPr>
+        <w:pStyle w:val="ListParagraph"/>
+        <w:numPr>
           <w:ilvl w:val="2"/>
           <w:numId w:val="2"/>
         </w:numPr>
@@ -119,7 +457,7 @@
         </w:rPr>
       </w:pPr>
       <w:r>
-        <w:t>Shade Name</w:t>
+        <w:t>Name</w:t>
       </w:r>
     </w:p>
     <w:p>
@@ -135,10 +473,7 @@
         </w:rPr>
       </w:pPr>
       <w:r>
-        <w:t xml:space="preserve">Individual </w:t>
-      </w:r>
-      <w:r>
-        <w:t>Shade Description</w:t>
+        <w:t>Country</w:t>
       </w:r>
     </w:p>
     <w:p>
@@ -153,14 +488,235 @@
           <w:bCs/>
         </w:rPr>
       </w:pPr>
-      <w:proofErr w:type="spellStart"/>
+      <w:r>
+        <w:t>Parent Company (if applicable).</w:t>
+      </w:r>
+    </w:p>
+    <w:p>
+      <w:pPr>
+        <w:pStyle w:val="ListParagraph"/>
+        <w:numPr>
+          <w:ilvl w:val="2"/>
+          <w:numId w:val="2"/>
+        </w:numPr>
+        <w:rPr>
+          <w:b/>
+          <w:bCs/>
+        </w:rPr>
+      </w:pPr>
+      <w:proofErr w:type="spellStart"/>
+      <w:r>
+        <w:t>Found</w:t>
+      </w:r>
+      <w:r>
+        <w:t>ing_Year</w:t>
+      </w:r>
+      <w:proofErr w:type="spellEnd"/>
+    </w:p>
+    <w:p>
+      <w:pPr>
+        <w:pStyle w:val="ListParagraph"/>
+        <w:numPr>
+          <w:ilvl w:val="2"/>
+          <w:numId w:val="2"/>
+        </w:numPr>
+        <w:rPr>
+          <w:b/>
+          <w:bCs/>
+        </w:rPr>
+      </w:pPr>
+      <w:r>
+        <w:t>Headquarters/Operating Location</w:t>
+      </w:r>
+    </w:p>
+    <w:p>
+      <w:pPr>
+        <w:pStyle w:val="ListParagraph"/>
+        <w:numPr>
+          <w:ilvl w:val="2"/>
+          <w:numId w:val="2"/>
+        </w:numPr>
+        <w:rPr>
+          <w:b/>
+          <w:bCs/>
+        </w:rPr>
+      </w:pPr>
+      <w:r>
+        <w:t>Logo</w:t>
+      </w:r>
+    </w:p>
+    <w:p>
+      <w:pPr>
+        <w:pStyle w:val="ListParagraph"/>
+        <w:numPr>
+          <w:ilvl w:val="2"/>
+          <w:numId w:val="2"/>
+        </w:numPr>
+        <w:rPr>
+          <w:b/>
+          <w:bCs/>
+        </w:rPr>
+      </w:pPr>
+      <w:r>
+        <w:t>Brand Category (Indie, Boutique, Mainstream)</w:t>
+      </w:r>
+    </w:p>
+    <w:p>
+      <w:pPr>
+        <w:pStyle w:val="ListParagraph"/>
+        <w:numPr>
+          <w:ilvl w:val="0"/>
+          <w:numId w:val="2"/>
+        </w:numPr>
+        <w:rPr>
+          <w:b/>
+          <w:bCs/>
+        </w:rPr>
+      </w:pPr>
+      <w:proofErr w:type="spellStart"/>
+      <w:r>
+        <w:t>BrandAlias</w:t>
+      </w:r>
+      <w:proofErr w:type="spellEnd"/>
+    </w:p>
+    <w:p>
+      <w:pPr>
+        <w:pStyle w:val="ListParagraph"/>
+        <w:numPr>
+          <w:ilvl w:val="1"/>
+          <w:numId w:val="2"/>
+        </w:numPr>
+        <w:rPr>
+          <w:b/>
+          <w:bCs/>
+        </w:rPr>
+      </w:pPr>
+      <w:proofErr w:type="spellStart"/>
+      <w:r>
+        <w:t>AliasID</w:t>
+      </w:r>
+      <w:proofErr w:type="spellEnd"/>
+    </w:p>
+    <w:p>
+      <w:pPr>
+        <w:pStyle w:val="ListParagraph"/>
+        <w:numPr>
+          <w:ilvl w:val="1"/>
+          <w:numId w:val="2"/>
+        </w:numPr>
+        <w:rPr>
+          <w:b/>
+          <w:bCs/>
+        </w:rPr>
+      </w:pPr>
+      <w:proofErr w:type="spellStart"/>
+      <w:r>
+        <w:t>BrandID</w:t>
+      </w:r>
+      <w:proofErr w:type="spellEnd"/>
+    </w:p>
+    <w:p>
+      <w:pPr>
+        <w:pStyle w:val="ListParagraph"/>
+        <w:numPr>
+          <w:ilvl w:val="1"/>
+          <w:numId w:val="2"/>
+        </w:numPr>
+        <w:rPr>
+          <w:b/>
+          <w:bCs/>
+        </w:rPr>
+      </w:pPr>
+      <w:r>
+        <w:t>Name</w:t>
+      </w:r>
+    </w:p>
+    <w:p>
+      <w:pPr>
+        <w:pStyle w:val="ListParagraph"/>
+        <w:numPr>
+          <w:ilvl w:val="1"/>
+          <w:numId w:val="2"/>
+        </w:numPr>
+        <w:rPr>
+          <w:b/>
+          <w:bCs/>
+        </w:rPr>
+      </w:pPr>
+      <w:r>
+        <w:t>StartDate</w:t>
+      </w:r>
+    </w:p>
+    <w:p>
+      <w:pPr>
+        <w:pStyle w:val="ListParagraph"/>
+        <w:numPr>
+          <w:ilvl w:val="1"/>
+          <w:numId w:val="2"/>
+        </w:numPr>
+        <w:rPr>
+          <w:b/>
+          <w:bCs/>
+        </w:rPr>
+      </w:pPr>
+      <w:proofErr w:type="spellStart"/>
+      <w:r>
+        <w:t>EndDate</w:t>
+      </w:r>
+      <w:proofErr w:type="spellEnd"/>
+    </w:p>
+    <w:p>
+      <w:pPr>
+        <w:pStyle w:val="ListParagraph"/>
+        <w:numPr>
+          <w:ilvl w:val="1"/>
+          <w:numId w:val="2"/>
+        </w:numPr>
+        <w:rPr>
+          <w:b/>
+          <w:bCs/>
+        </w:rPr>
+      </w:pPr>
+      <w:r>
+        <w:lastRenderedPageBreak/>
+        <w:t>Notes/Description</w:t>
+      </w:r>
+    </w:p>
+    <w:p>
+      <w:pPr>
+        <w:pStyle w:val="ListParagraph"/>
+        <w:numPr>
+          <w:ilvl w:val="0"/>
+          <w:numId w:val="2"/>
+        </w:numPr>
+        <w:rPr>
+          <w:b/>
+          <w:bCs/>
+        </w:rPr>
+      </w:pPr>
       <w:r>
         <w:t>Collection</w:t>
       </w:r>
-      <w:r>
-        <w:t>_ID</w:t>
-      </w:r>
-      <w:proofErr w:type="spellEnd"/>
+    </w:p>
+    <w:p>
+      <w:pPr>
+        <w:pStyle w:val="ListParagraph"/>
+        <w:numPr>
+          <w:ilvl w:val="1"/>
+          <w:numId w:val="2"/>
+        </w:numPr>
+        <w:rPr>
+          <w:b/>
+          <w:bCs/>
+        </w:rPr>
+      </w:pPr>
+      <w:r>
+        <w:rPr>
+          <w:b/>
+          <w:bCs/>
+        </w:rPr>
+        <w:t>Attributes of a collection:</w:t>
+      </w:r>
     </w:p>
     <w:p>
       <w:pPr>
@@ -175,7 +731,7 @@
         </w:rPr>
       </w:pPr>
       <w:r>
-        <w:t>Temperature (warm, neutral, cool)</w:t>
+        <w:t>Brand</w:t>
       </w:r>
     </w:p>
     <w:p>
@@ -191,13 +747,7 @@
         </w:rPr>
       </w:pPr>
       <w:r>
-        <w:t>Tone (Light, mediu</w:t>
-      </w:r>
-      <w:r>
-        <w:t>m</w:t>
-      </w:r>
-      <w:r>
-        <w:t>, dark)</w:t>
+        <w:t>Name</w:t>
       </w:r>
     </w:p>
     <w:p>
@@ -213,10 +763,7 @@
         </w:rPr>
       </w:pPr>
       <w:r>
-        <w:t>Bottle Size</w:t>
-      </w:r>
-      <w:r>
-        <w:t xml:space="preserve"> (in ml)</w:t>
+        <w:t>Season</w:t>
       </w:r>
     </w:p>
     <w:p>
@@ -232,7 +779,7 @@
         </w:rPr>
       </w:pPr>
       <w:r>
-        <w:t>Opacity (Transparent, translucent, opaque)</w:t>
+        <w:t>Year</w:t>
       </w:r>
     </w:p>
     <w:p>
@@ -248,7 +795,7 @@
         </w:rPr>
       </w:pPr>
       <w:r>
-        <w:t>‘Favorites’ (Current Standin will likely be ‘Uses’)</w:t>
+        <w:t>Theme</w:t>
       </w:r>
     </w:p>
     <w:p>
@@ -264,7 +811,7 @@
         </w:rPr>
       </w:pPr>
       <w:r>
-        <w:t>Swatch Image (Image data?)</w:t>
+        <w:t>Description</w:t>
       </w:r>
     </w:p>
     <w:p>
@@ -280,7 +827,7 @@
         </w:rPr>
       </w:pPr>
       <w:r>
-        <w:t>Price (at launch).</w:t>
+        <w:t>Influencer Collaboration? (Yes/No)</w:t>
       </w:r>
     </w:p>
     <w:p>
@@ -297,6 +844,240 @@
       </w:pPr>
       <w:proofErr w:type="spellStart"/>
       <w:r>
+        <w:t>Influencer_Name</w:t>
+      </w:r>
+      <w:proofErr w:type="spellEnd"/>
+    </w:p>
+    <w:p>
+      <w:pPr>
+        <w:pStyle w:val="ListParagraph"/>
+        <w:numPr>
+          <w:ilvl w:val="0"/>
+          <w:numId w:val="2"/>
+        </w:numPr>
+      </w:pPr>
+      <w:r>
+        <w:t>Finish</w:t>
+      </w:r>
+    </w:p>
+    <w:p>
+      <w:pPr>
+        <w:pStyle w:val="ListParagraph"/>
+        <w:numPr>
+          <w:ilvl w:val="1"/>
+          <w:numId w:val="2"/>
+        </w:numPr>
+      </w:pPr>
+      <w:proofErr w:type="spellStart"/>
+      <w:r>
+        <w:t>FinishID</w:t>
+      </w:r>
+      <w:proofErr w:type="spellEnd"/>
+    </w:p>
+    <w:p>
+      <w:pPr>
+        <w:pStyle w:val="ListParagraph"/>
+        <w:numPr>
+          <w:ilvl w:val="1"/>
+          <w:numId w:val="2"/>
+        </w:numPr>
+      </w:pPr>
+      <w:r>
+        <w:t>Name</w:t>
+      </w:r>
+    </w:p>
+    <w:p>
+      <w:pPr>
+        <w:pStyle w:val="ListParagraph"/>
+        <w:numPr>
+          <w:ilvl w:val="1"/>
+          <w:numId w:val="2"/>
+        </w:numPr>
+      </w:pPr>
+      <w:r>
+        <w:t>Description</w:t>
+      </w:r>
+    </w:p>
+    <w:p>
+      <w:pPr>
+        <w:pStyle w:val="ListParagraph"/>
+        <w:numPr>
+          <w:ilvl w:val="0"/>
+          <w:numId w:val="2"/>
+        </w:numPr>
+      </w:pPr>
+      <w:proofErr w:type="spellStart"/>
+      <w:r>
+        <w:t>FinishDetail</w:t>
+      </w:r>
+      <w:proofErr w:type="spellEnd"/>
+      <w:r>
+        <w:t>:</w:t>
+      </w:r>
+    </w:p>
+    <w:p>
+      <w:pPr>
+        <w:pStyle w:val="ListParagraph"/>
+        <w:numPr>
+          <w:ilvl w:val="1"/>
+          <w:numId w:val="2"/>
+        </w:numPr>
+      </w:pPr>
+      <w:proofErr w:type="spellStart"/>
+      <w:r>
+        <w:t>FinishDetailID</w:t>
+      </w:r>
+      <w:proofErr w:type="spellEnd"/>
+    </w:p>
+    <w:p>
+      <w:pPr>
+        <w:pStyle w:val="ListParagraph"/>
+        <w:numPr>
+          <w:ilvl w:val="1"/>
+          <w:numId w:val="2"/>
+        </w:numPr>
+      </w:pPr>
+      <w:proofErr w:type="spellStart"/>
+      <w:r>
+        <w:t>FinishID</w:t>
+      </w:r>
+      <w:proofErr w:type="spellEnd"/>
+    </w:p>
+    <w:p>
+      <w:pPr>
+        <w:pStyle w:val="ListParagraph"/>
+        <w:numPr>
+          <w:ilvl w:val="1"/>
+          <w:numId w:val="2"/>
+        </w:numPr>
+      </w:pPr>
+      <w:proofErr w:type="spellStart"/>
+      <w:r>
+        <w:t>DetailName</w:t>
+      </w:r>
+      <w:proofErr w:type="spellEnd"/>
+    </w:p>
+    <w:p>
+      <w:pPr>
+        <w:pStyle w:val="ListParagraph"/>
+        <w:numPr>
+          <w:ilvl w:val="1"/>
+          <w:numId w:val="2"/>
+        </w:numPr>
+      </w:pPr>
+      <w:r>
+        <w:t>Description</w:t>
+      </w:r>
+    </w:p>
+    <w:p>
+      <w:pPr>
+        <w:pStyle w:val="ListParagraph"/>
+        <w:numPr>
+          <w:ilvl w:val="0"/>
+          <w:numId w:val="2"/>
+        </w:numPr>
+      </w:pPr>
+      <w:proofErr w:type="spellStart"/>
+      <w:r>
+        <w:t>PolishFinish</w:t>
+      </w:r>
+      <w:proofErr w:type="spellEnd"/>
+    </w:p>
+    <w:p>
+      <w:pPr>
+        <w:pStyle w:val="ListParagraph"/>
+        <w:numPr>
+          <w:ilvl w:val="1"/>
+          <w:numId w:val="2"/>
+        </w:numPr>
+      </w:pPr>
+      <w:proofErr w:type="spellStart"/>
+      <w:r>
+        <w:t>PolishFinishID</w:t>
+      </w:r>
+      <w:proofErr w:type="spellEnd"/>
+    </w:p>
+    <w:p>
+      <w:pPr>
+        <w:pStyle w:val="ListParagraph"/>
+        <w:numPr>
+          <w:ilvl w:val="1"/>
+          <w:numId w:val="2"/>
+        </w:numPr>
+      </w:pPr>
+      <w:proofErr w:type="spellStart"/>
+      <w:r>
+        <w:t>PolishID</w:t>
+      </w:r>
+      <w:proofErr w:type="spellEnd"/>
+    </w:p>
+    <w:p>
+      <w:pPr>
+        <w:pStyle w:val="ListParagraph"/>
+        <w:numPr>
+          <w:ilvl w:val="1"/>
+          <w:numId w:val="2"/>
+        </w:numPr>
+      </w:pPr>
+      <w:proofErr w:type="spellStart"/>
+      <w:r>
+        <w:t>FinishID</w:t>
+      </w:r>
+      <w:proofErr w:type="spellEnd"/>
+    </w:p>
+    <w:p>
+      <w:pPr>
+        <w:pStyle w:val="ListParagraph"/>
+        <w:numPr>
+          <w:ilvl w:val="1"/>
+          <w:numId w:val="2"/>
+        </w:numPr>
+      </w:pPr>
+      <w:proofErr w:type="spellStart"/>
+      <w:r>
+        <w:t>FinishDetailID</w:t>
+      </w:r>
+      <w:proofErr w:type="spellEnd"/>
+    </w:p>
+    <w:p>
+      <w:pPr>
+        <w:pStyle w:val="ListParagraph"/>
+        <w:numPr>
+          <w:ilvl w:val="1"/>
+          <w:numId w:val="2"/>
+        </w:numPr>
+      </w:pPr>
+      <w:proofErr w:type="spellStart"/>
+      <w:r>
+        <w:t>DryTexture</w:t>
+      </w:r>
+      <w:proofErr w:type="spellEnd"/>
+      <w:r>
+        <w:t xml:space="preserve"> (glossy, satin, matte)</w:t>
+      </w:r>
+    </w:p>
+    <w:p>
+      <w:pPr>
+        <w:pStyle w:val="ListParagraph"/>
+        <w:numPr>
+          <w:ilvl w:val="0"/>
+          <w:numId w:val="2"/>
+        </w:numPr>
+      </w:pPr>
+      <w:r>
+        <w:t>Event</w:t>
+      </w:r>
+    </w:p>
+    <w:p>
+      <w:pPr>
+        <w:pStyle w:val="ListParagraph"/>
+        <w:numPr>
+          <w:ilvl w:val="1"/>
+          <w:numId w:val="2"/>
+        </w:numPr>
+      </w:pPr>
+      <w:proofErr w:type="spellStart"/>
+      <w:r>
         <w:t>Event_ID</w:t>
       </w:r>
       <w:proofErr w:type="spellEnd"/>
@@ -305,127 +1086,116 @@
       <w:pPr>
         <w:pStyle w:val="ListParagraph"/>
         <w:numPr>
+          <w:ilvl w:val="1"/>
+          <w:numId w:val="2"/>
+        </w:numPr>
+      </w:pPr>
+      <w:r>
+        <w:t>Name</w:t>
+      </w:r>
+    </w:p>
+    <w:p>
+      <w:pPr>
+        <w:pStyle w:val="ListParagraph"/>
+        <w:numPr>
+          <w:ilvl w:val="1"/>
+          <w:numId w:val="2"/>
+        </w:numPr>
+      </w:pPr>
+      <w:proofErr w:type="spellStart"/>
+      <w:r>
+        <w:t>Star_date</w:t>
+      </w:r>
+      <w:proofErr w:type="spellEnd"/>
+    </w:p>
+    <w:p>
+      <w:pPr>
+        <w:pStyle w:val="ListParagraph"/>
+        <w:numPr>
+          <w:ilvl w:val="1"/>
+          <w:numId w:val="2"/>
+        </w:numPr>
+      </w:pPr>
+      <w:proofErr w:type="spellStart"/>
+      <w:r>
+        <w:t>End_date</w:t>
+      </w:r>
+      <w:proofErr w:type="spellEnd"/>
+    </w:p>
+    <w:p>
+      <w:pPr>
+        <w:pStyle w:val="ListParagraph"/>
+        <w:numPr>
+          <w:ilvl w:val="1"/>
+          <w:numId w:val="2"/>
+        </w:numPr>
+      </w:pPr>
+      <w:r>
+        <w:t>Description</w:t>
+      </w:r>
+    </w:p>
+    <w:p>
+      <w:pPr>
+        <w:pStyle w:val="ListParagraph"/>
+        <w:numPr>
+          <w:ilvl w:val="1"/>
+          <w:numId w:val="2"/>
+        </w:numPr>
+      </w:pPr>
+      <w:r>
+        <w:t>Theme</w:t>
+      </w:r>
+    </w:p>
+    <w:p>
+      <w:pPr>
+        <w:pStyle w:val="ListParagraph"/>
+        <w:numPr>
+          <w:ilvl w:val="1"/>
+          <w:numId w:val="2"/>
+        </w:numPr>
+      </w:pPr>
+      <w:proofErr w:type="spellStart"/>
+      <w:r>
+        <w:t>Organizer_id</w:t>
+      </w:r>
+      <w:proofErr w:type="spellEnd"/>
+      <w:r>
+        <w:t xml:space="preserve"> (Organizing group)</w:t>
+      </w:r>
+    </w:p>
+    <w:p>
+      <w:pPr>
+        <w:pStyle w:val="ListParagraph"/>
+        <w:numPr>
           <w:ilvl w:val="0"/>
           <w:numId w:val="2"/>
         </w:numPr>
-        <w:rPr>
-          <w:b/>
-          <w:bCs/>
-        </w:rPr>
-      </w:pPr>
-      <w:proofErr w:type="spellStart"/>
-      <w:r>
-        <w:t>PolishColor</w:t>
-      </w:r>
-      <w:proofErr w:type="spellEnd"/>
-    </w:p>
-    <w:p>
-      <w:pPr>
-        <w:pStyle w:val="ListParagraph"/>
-        <w:numPr>
-          <w:ilvl w:val="1"/>
-          <w:numId w:val="2"/>
-        </w:numPr>
-      </w:pPr>
-      <w:proofErr w:type="spellStart"/>
-      <w:r>
-        <w:t>PolishColor_ID</w:t>
-      </w:r>
-      <w:proofErr w:type="spellEnd"/>
-    </w:p>
-    <w:p>
-      <w:pPr>
-        <w:pStyle w:val="ListParagraph"/>
-        <w:numPr>
-          <w:ilvl w:val="1"/>
-          <w:numId w:val="2"/>
-        </w:numPr>
-      </w:pPr>
-      <w:proofErr w:type="spellStart"/>
-      <w:r>
-        <w:t>Polish_ID</w:t>
-      </w:r>
-      <w:proofErr w:type="spellEnd"/>
-    </w:p>
-    <w:p>
-      <w:pPr>
-        <w:pStyle w:val="ListParagraph"/>
-        <w:numPr>
-          <w:ilvl w:val="1"/>
-          <w:numId w:val="2"/>
-        </w:numPr>
-      </w:pPr>
-      <w:r>
-        <w:t>Color</w:t>
-      </w:r>
-    </w:p>
-    <w:p>
-      <w:pPr>
-        <w:pStyle w:val="ListParagraph"/>
-        <w:numPr>
-          <w:ilvl w:val="1"/>
-          <w:numId w:val="2"/>
-        </w:numPr>
-      </w:pPr>
-      <w:r>
-        <w:t xml:space="preserve">Role (Base, Flake, Shimmer, </w:t>
-      </w:r>
-      <w:proofErr w:type="spellStart"/>
-      <w:r>
-        <w:t>ect</w:t>
-      </w:r>
-      <w:proofErr w:type="spellEnd"/>
-      <w:r>
-        <w:t xml:space="preserve">) </w:t>
-      </w:r>
-    </w:p>
-    <w:p>
-      <w:pPr>
-        <w:pStyle w:val="ListParagraph"/>
-        <w:numPr>
-          <w:ilvl w:val="0"/>
-          <w:numId w:val="2"/>
-        </w:numPr>
-        <w:rPr>
-          <w:b/>
-          <w:bCs/>
-        </w:rPr>
-      </w:pPr>
-      <w:r>
-        <w:t>Brand</w:t>
-      </w:r>
-    </w:p>
-    <w:p>
-      <w:pPr>
-        <w:pStyle w:val="ListParagraph"/>
-        <w:numPr>
-          <w:ilvl w:val="1"/>
-          <w:numId w:val="2"/>
-        </w:numPr>
-        <w:rPr>
-          <w:b/>
-          <w:bCs/>
-        </w:rPr>
-      </w:pPr>
-      <w:r>
-        <w:rPr>
-          <w:b/>
-          <w:bCs/>
-        </w:rPr>
-        <w:t>Attributes of a nail polish brand:</w:t>
-      </w:r>
-    </w:p>
-    <w:p>
-      <w:pPr>
-        <w:pStyle w:val="ListParagraph"/>
-        <w:numPr>
-          <w:ilvl w:val="2"/>
-          <w:numId w:val="2"/>
-        </w:numPr>
-        <w:rPr>
-          <w:b/>
-          <w:bCs/>
-        </w:rPr>
+      </w:pPr>
+      <w:r>
+        <w:t>Organizers</w:t>
+      </w:r>
+    </w:p>
+    <w:p>
+      <w:pPr>
+        <w:pStyle w:val="ListParagraph"/>
+        <w:numPr>
+          <w:ilvl w:val="1"/>
+          <w:numId w:val="2"/>
+        </w:numPr>
+      </w:pPr>
+      <w:proofErr w:type="spellStart"/>
+      <w:r>
+        <w:t>Organizer_ID</w:t>
+      </w:r>
+      <w:proofErr w:type="spellEnd"/>
+    </w:p>
+    <w:p>
+      <w:pPr>
+        <w:pStyle w:val="ListParagraph"/>
+        <w:numPr>
+          <w:ilvl w:val="1"/>
+          <w:numId w:val="2"/>
+        </w:numPr>
       </w:pPr>
       <w:r>
         <w:t>Name</w:t>
@@ -435,764 +1205,24 @@
       <w:pPr>
         <w:pStyle w:val="ListParagraph"/>
         <w:numPr>
-          <w:ilvl w:val="2"/>
-          <w:numId w:val="2"/>
-        </w:numPr>
-        <w:rPr>
-          <w:b/>
-          <w:bCs/>
-        </w:rPr>
-      </w:pPr>
-      <w:r>
-        <w:t>Country</w:t>
-      </w:r>
-    </w:p>
-    <w:p>
-      <w:pPr>
-        <w:pStyle w:val="ListParagraph"/>
-        <w:numPr>
-          <w:ilvl w:val="2"/>
-          <w:numId w:val="2"/>
-        </w:numPr>
-        <w:rPr>
-          <w:b/>
-          <w:bCs/>
-        </w:rPr>
-      </w:pPr>
-      <w:r>
-        <w:t>Parent Company (if applicable).</w:t>
-      </w:r>
-    </w:p>
-    <w:p>
-      <w:pPr>
-        <w:pStyle w:val="ListParagraph"/>
-        <w:numPr>
-          <w:ilvl w:val="2"/>
-          <w:numId w:val="2"/>
-        </w:numPr>
-        <w:rPr>
-          <w:b/>
-          <w:bCs/>
-        </w:rPr>
-      </w:pPr>
-      <w:proofErr w:type="spellStart"/>
-      <w:r>
-        <w:t>Found</w:t>
-      </w:r>
-      <w:r>
-        <w:t>ing_Year</w:t>
-      </w:r>
-      <w:proofErr w:type="spellEnd"/>
-    </w:p>
-    <w:p>
-      <w:pPr>
-        <w:pStyle w:val="ListParagraph"/>
-        <w:numPr>
-          <w:ilvl w:val="2"/>
-          <w:numId w:val="2"/>
-        </w:numPr>
-        <w:rPr>
-          <w:b/>
-          <w:bCs/>
-        </w:rPr>
-      </w:pPr>
-      <w:r>
-        <w:t>Headquarters/Operating Location</w:t>
-      </w:r>
-    </w:p>
-    <w:p>
-      <w:pPr>
-        <w:pStyle w:val="ListParagraph"/>
-        <w:numPr>
-          <w:ilvl w:val="2"/>
-          <w:numId w:val="2"/>
-        </w:numPr>
-        <w:rPr>
-          <w:b/>
-          <w:bCs/>
-        </w:rPr>
-      </w:pPr>
-      <w:r>
-        <w:t>Logo</w:t>
-      </w:r>
-    </w:p>
-    <w:p>
-      <w:pPr>
-        <w:pStyle w:val="ListParagraph"/>
-        <w:numPr>
-          <w:ilvl w:val="2"/>
-          <w:numId w:val="2"/>
-        </w:numPr>
-        <w:rPr>
-          <w:b/>
-          <w:bCs/>
-        </w:rPr>
-      </w:pPr>
-      <w:r>
-        <w:t>Brand Category (Indie, Boutique, Mainstream)</w:t>
-      </w:r>
-    </w:p>
-    <w:p>
-      <w:pPr>
-        <w:pStyle w:val="ListParagraph"/>
-        <w:numPr>
-          <w:ilvl w:val="0"/>
-          <w:numId w:val="2"/>
-        </w:numPr>
-        <w:rPr>
-          <w:b/>
-          <w:bCs/>
-        </w:rPr>
-      </w:pPr>
-      <w:proofErr w:type="spellStart"/>
-      <w:r>
-        <w:t>BrandAlias</w:t>
-      </w:r>
-      <w:proofErr w:type="spellEnd"/>
-    </w:p>
-    <w:p>
-      <w:pPr>
-        <w:pStyle w:val="ListParagraph"/>
-        <w:numPr>
-          <w:ilvl w:val="1"/>
-          <w:numId w:val="2"/>
-        </w:numPr>
-        <w:rPr>
-          <w:b/>
-          <w:bCs/>
-        </w:rPr>
-      </w:pPr>
-      <w:proofErr w:type="spellStart"/>
-      <w:r>
-        <w:t>AliasID</w:t>
-      </w:r>
-      <w:proofErr w:type="spellEnd"/>
-    </w:p>
-    <w:p>
-      <w:pPr>
-        <w:pStyle w:val="ListParagraph"/>
-        <w:numPr>
-          <w:ilvl w:val="1"/>
-          <w:numId w:val="2"/>
-        </w:numPr>
-        <w:rPr>
-          <w:b/>
-          <w:bCs/>
-        </w:rPr>
-      </w:pPr>
-      <w:proofErr w:type="spellStart"/>
-      <w:r>
-        <w:t>BrandID</w:t>
-      </w:r>
-      <w:proofErr w:type="spellEnd"/>
-    </w:p>
-    <w:p>
-      <w:pPr>
-        <w:pStyle w:val="ListParagraph"/>
-        <w:numPr>
-          <w:ilvl w:val="1"/>
-          <w:numId w:val="2"/>
-        </w:numPr>
-        <w:rPr>
-          <w:b/>
-          <w:bCs/>
-        </w:rPr>
-      </w:pPr>
-      <w:r>
-        <w:t>Name</w:t>
-      </w:r>
-    </w:p>
-    <w:p>
-      <w:pPr>
-        <w:pStyle w:val="ListParagraph"/>
-        <w:numPr>
-          <w:ilvl w:val="1"/>
-          <w:numId w:val="2"/>
-        </w:numPr>
-        <w:rPr>
-          <w:b/>
-          <w:bCs/>
-        </w:rPr>
-      </w:pPr>
-      <w:r>
-        <w:t>StartDate</w:t>
-      </w:r>
-    </w:p>
-    <w:p>
-      <w:pPr>
-        <w:pStyle w:val="ListParagraph"/>
-        <w:numPr>
-          <w:ilvl w:val="1"/>
-          <w:numId w:val="2"/>
-        </w:numPr>
-        <w:rPr>
-          <w:b/>
-          <w:bCs/>
-        </w:rPr>
-      </w:pPr>
-      <w:proofErr w:type="spellStart"/>
-      <w:r>
-        <w:t>EndDate</w:t>
-      </w:r>
-      <w:proofErr w:type="spellEnd"/>
-    </w:p>
-    <w:p>
-      <w:pPr>
-        <w:pStyle w:val="ListParagraph"/>
-        <w:numPr>
-          <w:ilvl w:val="1"/>
-          <w:numId w:val="2"/>
-        </w:numPr>
-        <w:rPr>
-          <w:b/>
-          <w:bCs/>
-        </w:rPr>
-      </w:pPr>
-      <w:r>
-        <w:t>Notes/Description</w:t>
-      </w:r>
-    </w:p>
-    <w:p>
-      <w:pPr>
-        <w:pStyle w:val="ListParagraph"/>
-        <w:numPr>
-          <w:ilvl w:val="0"/>
-          <w:numId w:val="2"/>
-        </w:numPr>
-        <w:rPr>
-          <w:b/>
-          <w:bCs/>
-        </w:rPr>
+          <w:ilvl w:val="1"/>
+          <w:numId w:val="2"/>
+        </w:numPr>
+      </w:pPr>
+      <w:r>
+        <w:t>Year (of founding)</w:t>
+      </w:r>
+    </w:p>
+    <w:p>
+      <w:pPr>
+        <w:pStyle w:val="ListParagraph"/>
+        <w:numPr>
+          <w:ilvl w:val="1"/>
+          <w:numId w:val="2"/>
+        </w:numPr>
       </w:pPr>
       <w:r>
         <w:lastRenderedPageBreak/>
-        <w:t>Collection</w:t>
-      </w:r>
-    </w:p>
-    <w:p>
-      <w:pPr>
-        <w:pStyle w:val="ListParagraph"/>
-        <w:numPr>
-          <w:ilvl w:val="1"/>
-          <w:numId w:val="2"/>
-        </w:numPr>
-        <w:rPr>
-          <w:b/>
-          <w:bCs/>
-        </w:rPr>
-      </w:pPr>
-      <w:r>
-        <w:rPr>
-          <w:b/>
-          <w:bCs/>
-        </w:rPr>
-        <w:t>Attributes of a collection:</w:t>
-      </w:r>
-    </w:p>
-    <w:p>
-      <w:pPr>
-        <w:pStyle w:val="ListParagraph"/>
-        <w:numPr>
-          <w:ilvl w:val="2"/>
-          <w:numId w:val="2"/>
-        </w:numPr>
-        <w:rPr>
-          <w:b/>
-          <w:bCs/>
-        </w:rPr>
-      </w:pPr>
-      <w:r>
-        <w:t>Brand</w:t>
-      </w:r>
-    </w:p>
-    <w:p>
-      <w:pPr>
-        <w:pStyle w:val="ListParagraph"/>
-        <w:numPr>
-          <w:ilvl w:val="2"/>
-          <w:numId w:val="2"/>
-        </w:numPr>
-        <w:rPr>
-          <w:b/>
-          <w:bCs/>
-        </w:rPr>
-      </w:pPr>
-      <w:r>
-        <w:t>Name</w:t>
-      </w:r>
-    </w:p>
-    <w:p>
-      <w:pPr>
-        <w:pStyle w:val="ListParagraph"/>
-        <w:numPr>
-          <w:ilvl w:val="2"/>
-          <w:numId w:val="2"/>
-        </w:numPr>
-        <w:rPr>
-          <w:b/>
-          <w:bCs/>
-        </w:rPr>
-      </w:pPr>
-      <w:r>
-        <w:t>Season</w:t>
-      </w:r>
-    </w:p>
-    <w:p>
-      <w:pPr>
-        <w:pStyle w:val="ListParagraph"/>
-        <w:numPr>
-          <w:ilvl w:val="2"/>
-          <w:numId w:val="2"/>
-        </w:numPr>
-        <w:rPr>
-          <w:b/>
-          <w:bCs/>
-        </w:rPr>
-      </w:pPr>
-      <w:r>
-        <w:t>Year</w:t>
-      </w:r>
-    </w:p>
-    <w:p>
-      <w:pPr>
-        <w:pStyle w:val="ListParagraph"/>
-        <w:numPr>
-          <w:ilvl w:val="2"/>
-          <w:numId w:val="2"/>
-        </w:numPr>
-        <w:rPr>
-          <w:b/>
-          <w:bCs/>
-        </w:rPr>
-      </w:pPr>
-      <w:r>
-        <w:t>Theme</w:t>
-      </w:r>
-    </w:p>
-    <w:p>
-      <w:pPr>
-        <w:pStyle w:val="ListParagraph"/>
-        <w:numPr>
-          <w:ilvl w:val="2"/>
-          <w:numId w:val="2"/>
-        </w:numPr>
-        <w:rPr>
-          <w:b/>
-          <w:bCs/>
-        </w:rPr>
-      </w:pPr>
-      <w:r>
-        <w:t>Description</w:t>
-      </w:r>
-    </w:p>
-    <w:p>
-      <w:pPr>
-        <w:pStyle w:val="ListParagraph"/>
-        <w:numPr>
-          <w:ilvl w:val="2"/>
-          <w:numId w:val="2"/>
-        </w:numPr>
-        <w:rPr>
-          <w:b/>
-          <w:bCs/>
-        </w:rPr>
-      </w:pPr>
-      <w:r>
-        <w:t>Influencer Collaboration? (Yes/No)</w:t>
-      </w:r>
-    </w:p>
-    <w:p>
-      <w:pPr>
-        <w:pStyle w:val="ListParagraph"/>
-        <w:numPr>
-          <w:ilvl w:val="2"/>
-          <w:numId w:val="2"/>
-        </w:numPr>
-        <w:rPr>
-          <w:b/>
-          <w:bCs/>
-        </w:rPr>
-      </w:pPr>
-      <w:proofErr w:type="spellStart"/>
-      <w:r>
-        <w:t>Influencer_Name</w:t>
-      </w:r>
-      <w:proofErr w:type="spellEnd"/>
-    </w:p>
-    <w:p>
-      <w:pPr>
-        <w:pStyle w:val="ListParagraph"/>
-        <w:numPr>
-          <w:ilvl w:val="0"/>
-          <w:numId w:val="2"/>
-        </w:numPr>
-      </w:pPr>
-      <w:r>
-        <w:t>Finish</w:t>
-      </w:r>
-    </w:p>
-    <w:p>
-      <w:pPr>
-        <w:pStyle w:val="ListParagraph"/>
-        <w:numPr>
-          <w:ilvl w:val="1"/>
-          <w:numId w:val="2"/>
-        </w:numPr>
-      </w:pPr>
-      <w:proofErr w:type="spellStart"/>
-      <w:r>
-        <w:t>FinishID</w:t>
-      </w:r>
-      <w:proofErr w:type="spellEnd"/>
-    </w:p>
-    <w:p>
-      <w:pPr>
-        <w:pStyle w:val="ListParagraph"/>
-        <w:numPr>
-          <w:ilvl w:val="1"/>
-          <w:numId w:val="2"/>
-        </w:numPr>
-      </w:pPr>
-      <w:r>
-        <w:t>Name</w:t>
-      </w:r>
-    </w:p>
-    <w:p>
-      <w:pPr>
-        <w:pStyle w:val="ListParagraph"/>
-        <w:numPr>
-          <w:ilvl w:val="1"/>
-          <w:numId w:val="2"/>
-        </w:numPr>
-      </w:pPr>
-      <w:r>
-        <w:t>Description</w:t>
-      </w:r>
-    </w:p>
-    <w:p>
-      <w:pPr>
-        <w:pStyle w:val="ListParagraph"/>
-        <w:numPr>
-          <w:ilvl w:val="0"/>
-          <w:numId w:val="2"/>
-        </w:numPr>
-      </w:pPr>
-      <w:proofErr w:type="spellStart"/>
-      <w:r>
-        <w:t>FinishDetail</w:t>
-      </w:r>
-      <w:proofErr w:type="spellEnd"/>
-      <w:r>
-        <w:t>:</w:t>
-      </w:r>
-    </w:p>
-    <w:p>
-      <w:pPr>
-        <w:pStyle w:val="ListParagraph"/>
-        <w:numPr>
-          <w:ilvl w:val="1"/>
-          <w:numId w:val="2"/>
-        </w:numPr>
-      </w:pPr>
-      <w:proofErr w:type="spellStart"/>
-      <w:r>
-        <w:t>FinishDetailID</w:t>
-      </w:r>
-      <w:proofErr w:type="spellEnd"/>
-    </w:p>
-    <w:p>
-      <w:pPr>
-        <w:pStyle w:val="ListParagraph"/>
-        <w:numPr>
-          <w:ilvl w:val="1"/>
-          <w:numId w:val="2"/>
-        </w:numPr>
-      </w:pPr>
-      <w:proofErr w:type="spellStart"/>
-      <w:r>
-        <w:t>FinishID</w:t>
-      </w:r>
-      <w:proofErr w:type="spellEnd"/>
-    </w:p>
-    <w:p>
-      <w:pPr>
-        <w:pStyle w:val="ListParagraph"/>
-        <w:numPr>
-          <w:ilvl w:val="1"/>
-          <w:numId w:val="2"/>
-        </w:numPr>
-      </w:pPr>
-      <w:proofErr w:type="spellStart"/>
-      <w:r>
-        <w:t>DetailName</w:t>
-      </w:r>
-      <w:proofErr w:type="spellEnd"/>
-    </w:p>
-    <w:p>
-      <w:pPr>
-        <w:pStyle w:val="ListParagraph"/>
-        <w:numPr>
-          <w:ilvl w:val="1"/>
-          <w:numId w:val="2"/>
-        </w:numPr>
-      </w:pPr>
-      <w:r>
-        <w:t>Description</w:t>
-      </w:r>
-    </w:p>
-    <w:p>
-      <w:pPr>
-        <w:pStyle w:val="ListParagraph"/>
-        <w:numPr>
-          <w:ilvl w:val="0"/>
-          <w:numId w:val="2"/>
-        </w:numPr>
-      </w:pPr>
-      <w:proofErr w:type="spellStart"/>
-      <w:r>
-        <w:t>PolishFinish</w:t>
-      </w:r>
-      <w:proofErr w:type="spellEnd"/>
-    </w:p>
-    <w:p>
-      <w:pPr>
-        <w:pStyle w:val="ListParagraph"/>
-        <w:numPr>
-          <w:ilvl w:val="1"/>
-          <w:numId w:val="2"/>
-        </w:numPr>
-      </w:pPr>
-      <w:proofErr w:type="spellStart"/>
-      <w:r>
-        <w:t>PolishFinishID</w:t>
-      </w:r>
-      <w:proofErr w:type="spellEnd"/>
-    </w:p>
-    <w:p>
-      <w:pPr>
-        <w:pStyle w:val="ListParagraph"/>
-        <w:numPr>
-          <w:ilvl w:val="1"/>
-          <w:numId w:val="2"/>
-        </w:numPr>
-      </w:pPr>
-      <w:proofErr w:type="spellStart"/>
-      <w:r>
-        <w:t>PolishID</w:t>
-      </w:r>
-      <w:proofErr w:type="spellEnd"/>
-    </w:p>
-    <w:p>
-      <w:pPr>
-        <w:pStyle w:val="ListParagraph"/>
-        <w:numPr>
-          <w:ilvl w:val="1"/>
-          <w:numId w:val="2"/>
-        </w:numPr>
-      </w:pPr>
-      <w:proofErr w:type="spellStart"/>
-      <w:r>
-        <w:t>FinishID</w:t>
-      </w:r>
-      <w:proofErr w:type="spellEnd"/>
-    </w:p>
-    <w:p>
-      <w:pPr>
-        <w:pStyle w:val="ListParagraph"/>
-        <w:numPr>
-          <w:ilvl w:val="1"/>
-          <w:numId w:val="2"/>
-        </w:numPr>
-      </w:pPr>
-      <w:proofErr w:type="spellStart"/>
-      <w:r>
-        <w:t>FinishDetailID</w:t>
-      </w:r>
-      <w:proofErr w:type="spellEnd"/>
-    </w:p>
-    <w:p>
-      <w:pPr>
-        <w:pStyle w:val="ListParagraph"/>
-        <w:numPr>
-          <w:ilvl w:val="1"/>
-          <w:numId w:val="2"/>
-        </w:numPr>
-      </w:pPr>
-      <w:proofErr w:type="spellStart"/>
-      <w:r>
-        <w:t>DryTexture</w:t>
-      </w:r>
-      <w:proofErr w:type="spellEnd"/>
-      <w:r>
-        <w:t xml:space="preserve"> (glossy, satin, matte)</w:t>
-      </w:r>
-    </w:p>
-    <w:p>
-      <w:pPr>
-        <w:pStyle w:val="ListParagraph"/>
-        <w:numPr>
-          <w:ilvl w:val="0"/>
-          <w:numId w:val="2"/>
-        </w:numPr>
-      </w:pPr>
-      <w:r>
-        <w:t>Event</w:t>
-      </w:r>
-    </w:p>
-    <w:p>
-      <w:pPr>
-        <w:pStyle w:val="ListParagraph"/>
-        <w:numPr>
-          <w:ilvl w:val="1"/>
-          <w:numId w:val="2"/>
-        </w:numPr>
-      </w:pPr>
-      <w:proofErr w:type="spellStart"/>
-      <w:r>
-        <w:t>Event_ID</w:t>
-      </w:r>
-      <w:proofErr w:type="spellEnd"/>
-    </w:p>
-    <w:p>
-      <w:pPr>
-        <w:pStyle w:val="ListParagraph"/>
-        <w:numPr>
-          <w:ilvl w:val="1"/>
-          <w:numId w:val="2"/>
-        </w:numPr>
-      </w:pPr>
-      <w:r>
-        <w:t>Name</w:t>
-      </w:r>
-    </w:p>
-    <w:p>
-      <w:pPr>
-        <w:pStyle w:val="ListParagraph"/>
-        <w:numPr>
-          <w:ilvl w:val="1"/>
-          <w:numId w:val="2"/>
-        </w:numPr>
-      </w:pPr>
-      <w:proofErr w:type="spellStart"/>
-      <w:r>
-        <w:t>Star_date</w:t>
-      </w:r>
-      <w:proofErr w:type="spellEnd"/>
-    </w:p>
-    <w:p>
-      <w:pPr>
-        <w:pStyle w:val="ListParagraph"/>
-        <w:numPr>
-          <w:ilvl w:val="1"/>
-          <w:numId w:val="2"/>
-        </w:numPr>
-      </w:pPr>
-      <w:proofErr w:type="spellStart"/>
-      <w:r>
-        <w:t>End_date</w:t>
-      </w:r>
-      <w:proofErr w:type="spellEnd"/>
-    </w:p>
-    <w:p>
-      <w:pPr>
-        <w:pStyle w:val="ListParagraph"/>
-        <w:numPr>
-          <w:ilvl w:val="1"/>
-          <w:numId w:val="2"/>
-        </w:numPr>
-      </w:pPr>
-      <w:r>
-        <w:t>Description</w:t>
-      </w:r>
-    </w:p>
-    <w:p>
-      <w:pPr>
-        <w:pStyle w:val="ListParagraph"/>
-        <w:numPr>
-          <w:ilvl w:val="1"/>
-          <w:numId w:val="2"/>
-        </w:numPr>
-      </w:pPr>
-      <w:r>
-        <w:t>Theme</w:t>
-      </w:r>
-    </w:p>
-    <w:p>
-      <w:pPr>
-        <w:pStyle w:val="ListParagraph"/>
-        <w:numPr>
-          <w:ilvl w:val="1"/>
-          <w:numId w:val="2"/>
-        </w:numPr>
-      </w:pPr>
-      <w:proofErr w:type="spellStart"/>
-      <w:r>
-        <w:t>Organizer_id</w:t>
-      </w:r>
-      <w:proofErr w:type="spellEnd"/>
-      <w:r>
-        <w:t xml:space="preserve"> (Organizing group)</w:t>
-      </w:r>
-    </w:p>
-    <w:p>
-      <w:pPr>
-        <w:pStyle w:val="ListParagraph"/>
-        <w:numPr>
-          <w:ilvl w:val="0"/>
-          <w:numId w:val="2"/>
-        </w:numPr>
-      </w:pPr>
-      <w:r>
-        <w:t>Organizers</w:t>
-      </w:r>
-    </w:p>
-    <w:p>
-      <w:pPr>
-        <w:pStyle w:val="ListParagraph"/>
-        <w:numPr>
-          <w:ilvl w:val="1"/>
-          <w:numId w:val="2"/>
-        </w:numPr>
-      </w:pPr>
-      <w:proofErr w:type="spellStart"/>
-      <w:r>
-        <w:t>Organizer_ID</w:t>
-      </w:r>
-      <w:proofErr w:type="spellEnd"/>
-    </w:p>
-    <w:p>
-      <w:pPr>
-        <w:pStyle w:val="ListParagraph"/>
-        <w:numPr>
-          <w:ilvl w:val="1"/>
-          <w:numId w:val="2"/>
-        </w:numPr>
-      </w:pPr>
-      <w:r>
-        <w:t>Name</w:t>
-      </w:r>
-    </w:p>
-    <w:p>
-      <w:pPr>
-        <w:pStyle w:val="ListParagraph"/>
-        <w:numPr>
-          <w:ilvl w:val="1"/>
-          <w:numId w:val="2"/>
-        </w:numPr>
-      </w:pPr>
-      <w:r>
-        <w:t>Year (of founding)</w:t>
-      </w:r>
-    </w:p>
-    <w:p>
-      <w:pPr>
-        <w:pStyle w:val="ListParagraph"/>
-        <w:numPr>
-          <w:ilvl w:val="1"/>
-          <w:numId w:val="2"/>
-        </w:numPr>
-      </w:pPr>
-      <w:r>
         <w:t>Description</w:t>
       </w:r>
     </w:p>

</xml_diff>

<commit_message>
Arranged the order of the foreign keys in Polish such that they match the SQLdbm graphic.
</commit_message>
<xml_diff>
--- a/NailDB_Entity_and_Attributes.docx
+++ b/NailDB_Entity_and_Attributes.docx
@@ -226,9 +226,11 @@
           <w:bCs/>
         </w:rPr>
       </w:pPr>
-      <w:r>
-        <w:t>Swatch Image (Image data?)</w:t>
-      </w:r>
+      <w:proofErr w:type="spellStart"/>
+      <w:r>
+        <w:t>ImagePath</w:t>
+      </w:r>
+      <w:proofErr w:type="spellEnd"/>
     </w:p>
     <w:p>
       <w:pPr>
@@ -306,7 +308,34 @@
       </w:r>
       <w:proofErr w:type="spellEnd"/>
       <w:r>
-        <w:t xml:space="preserve"> (for the color of the polish).</w:t>
+        <w:t xml:space="preserve"> (for the </w:t>
+      </w:r>
+      <w:r>
+        <w:t>finish</w:t>
+      </w:r>
+      <w:r>
+        <w:t xml:space="preserve"> of the polish).</w:t>
+      </w:r>
+    </w:p>
+    <w:p>
+      <w:pPr>
+        <w:pStyle w:val="ListParagraph"/>
+        <w:numPr>
+          <w:ilvl w:val="2"/>
+          <w:numId w:val="2"/>
+        </w:numPr>
+        <w:rPr>
+          <w:b/>
+          <w:bCs/>
+        </w:rPr>
+      </w:pPr>
+      <w:proofErr w:type="spellStart"/>
+      <w:r>
+        <w:t>PolishColorID</w:t>
+      </w:r>
+      <w:proofErr w:type="spellEnd"/>
+      <w:r>
+        <w:t xml:space="preserve"> (for the color of the polish)</w:t>
       </w:r>
     </w:p>
     <w:p>
@@ -456,6 +485,28 @@
           <w:bCs/>
         </w:rPr>
       </w:pPr>
+      <w:proofErr w:type="spellStart"/>
+      <w:r>
+        <w:rPr>
+          <w:b/>
+          <w:bCs/>
+        </w:rPr>
+        <w:t>BrandID</w:t>
+      </w:r>
+      <w:proofErr w:type="spellEnd"/>
+    </w:p>
+    <w:p>
+      <w:pPr>
+        <w:pStyle w:val="ListParagraph"/>
+        <w:numPr>
+          <w:ilvl w:val="2"/>
+          <w:numId w:val="2"/>
+        </w:numPr>
+        <w:rPr>
+          <w:b/>
+          <w:bCs/>
+        </w:rPr>
+      </w:pPr>
       <w:r>
         <w:t>Name</w:t>
       </w:r>
@@ -541,9 +592,14 @@
           <w:bCs/>
         </w:rPr>
       </w:pPr>
+      <w:proofErr w:type="spellStart"/>
       <w:r>
         <w:t>Logo</w:t>
       </w:r>
+      <w:r>
+        <w:t>Path</w:t>
+      </w:r>
+      <w:proofErr w:type="spellEnd"/>
     </w:p>
     <w:p>
       <w:pPr>
@@ -644,6 +700,7 @@
         </w:rPr>
       </w:pPr>
       <w:r>
+        <w:lastRenderedPageBreak/>
         <w:t>StartDate</w:t>
       </w:r>
     </w:p>
@@ -678,75 +735,526 @@
         </w:rPr>
       </w:pPr>
       <w:r>
+        <w:t>Notes/Description</w:t>
+      </w:r>
+    </w:p>
+    <w:p>
+      <w:pPr>
+        <w:pStyle w:val="ListParagraph"/>
+        <w:numPr>
+          <w:ilvl w:val="0"/>
+          <w:numId w:val="2"/>
+        </w:numPr>
+        <w:rPr>
+          <w:b/>
+          <w:bCs/>
+        </w:rPr>
+      </w:pPr>
+      <w:r>
+        <w:t>Collection</w:t>
+      </w:r>
+    </w:p>
+    <w:p>
+      <w:pPr>
+        <w:pStyle w:val="ListParagraph"/>
+        <w:numPr>
+          <w:ilvl w:val="1"/>
+          <w:numId w:val="2"/>
+        </w:numPr>
+        <w:rPr>
+          <w:b/>
+          <w:bCs/>
+        </w:rPr>
+      </w:pPr>
+      <w:r>
+        <w:rPr>
+          <w:b/>
+          <w:bCs/>
+        </w:rPr>
+        <w:t>Attributes of a collection:</w:t>
+      </w:r>
+    </w:p>
+    <w:p>
+      <w:pPr>
+        <w:pStyle w:val="ListParagraph"/>
+        <w:numPr>
+          <w:ilvl w:val="2"/>
+          <w:numId w:val="2"/>
+        </w:numPr>
+        <w:rPr>
+          <w:b/>
+          <w:bCs/>
+        </w:rPr>
+      </w:pPr>
+      <w:r>
+        <w:t>Brand</w:t>
+      </w:r>
+    </w:p>
+    <w:p>
+      <w:pPr>
+        <w:pStyle w:val="ListParagraph"/>
+        <w:numPr>
+          <w:ilvl w:val="2"/>
+          <w:numId w:val="2"/>
+        </w:numPr>
+        <w:rPr>
+          <w:b/>
+          <w:bCs/>
+        </w:rPr>
+      </w:pPr>
+      <w:r>
+        <w:t>Name</w:t>
+      </w:r>
+    </w:p>
+    <w:p>
+      <w:pPr>
+        <w:pStyle w:val="ListParagraph"/>
+        <w:numPr>
+          <w:ilvl w:val="2"/>
+          <w:numId w:val="2"/>
+        </w:numPr>
+        <w:rPr>
+          <w:b/>
+          <w:bCs/>
+        </w:rPr>
+      </w:pPr>
+      <w:r>
+        <w:t>Season</w:t>
+      </w:r>
+    </w:p>
+    <w:p>
+      <w:pPr>
+        <w:pStyle w:val="ListParagraph"/>
+        <w:numPr>
+          <w:ilvl w:val="2"/>
+          <w:numId w:val="2"/>
+        </w:numPr>
+        <w:rPr>
+          <w:b/>
+          <w:bCs/>
+        </w:rPr>
+      </w:pPr>
+      <w:r>
+        <w:t>Year</w:t>
+      </w:r>
+    </w:p>
+    <w:p>
+      <w:pPr>
+        <w:pStyle w:val="ListParagraph"/>
+        <w:numPr>
+          <w:ilvl w:val="2"/>
+          <w:numId w:val="2"/>
+        </w:numPr>
+        <w:rPr>
+          <w:b/>
+          <w:bCs/>
+        </w:rPr>
+      </w:pPr>
+      <w:r>
+        <w:t>Theme</w:t>
+      </w:r>
+    </w:p>
+    <w:p>
+      <w:pPr>
+        <w:pStyle w:val="ListParagraph"/>
+        <w:numPr>
+          <w:ilvl w:val="2"/>
+          <w:numId w:val="2"/>
+        </w:numPr>
+        <w:rPr>
+          <w:b/>
+          <w:bCs/>
+        </w:rPr>
+      </w:pPr>
+      <w:r>
+        <w:t>Description</w:t>
+      </w:r>
+    </w:p>
+    <w:p>
+      <w:pPr>
+        <w:pStyle w:val="ListParagraph"/>
+        <w:numPr>
+          <w:ilvl w:val="2"/>
+          <w:numId w:val="2"/>
+        </w:numPr>
+        <w:rPr>
+          <w:b/>
+          <w:bCs/>
+        </w:rPr>
+      </w:pPr>
+      <w:r>
+        <w:t>Influencer Collaboration? (Yes/No)</w:t>
+      </w:r>
+    </w:p>
+    <w:p>
+      <w:pPr>
+        <w:pStyle w:val="ListParagraph"/>
+        <w:numPr>
+          <w:ilvl w:val="2"/>
+          <w:numId w:val="2"/>
+        </w:numPr>
+        <w:rPr>
+          <w:b/>
+          <w:bCs/>
+        </w:rPr>
+      </w:pPr>
+      <w:proofErr w:type="spellStart"/>
+      <w:r>
+        <w:t>Influencer_Name</w:t>
+      </w:r>
+      <w:proofErr w:type="spellEnd"/>
+    </w:p>
+    <w:p>
+      <w:pPr>
+        <w:pStyle w:val="ListParagraph"/>
+        <w:numPr>
+          <w:ilvl w:val="0"/>
+          <w:numId w:val="2"/>
+        </w:numPr>
+      </w:pPr>
+      <w:r>
+        <w:t>Finish</w:t>
+      </w:r>
+    </w:p>
+    <w:p>
+      <w:pPr>
+        <w:pStyle w:val="ListParagraph"/>
+        <w:numPr>
+          <w:ilvl w:val="1"/>
+          <w:numId w:val="2"/>
+        </w:numPr>
+      </w:pPr>
+      <w:proofErr w:type="spellStart"/>
+      <w:r>
+        <w:t>FinishID</w:t>
+      </w:r>
+      <w:proofErr w:type="spellEnd"/>
+    </w:p>
+    <w:p>
+      <w:pPr>
+        <w:pStyle w:val="ListParagraph"/>
+        <w:numPr>
+          <w:ilvl w:val="1"/>
+          <w:numId w:val="2"/>
+        </w:numPr>
+      </w:pPr>
+      <w:r>
+        <w:t>Name</w:t>
+      </w:r>
+    </w:p>
+    <w:p>
+      <w:pPr>
+        <w:pStyle w:val="ListParagraph"/>
+        <w:numPr>
+          <w:ilvl w:val="1"/>
+          <w:numId w:val="2"/>
+        </w:numPr>
+      </w:pPr>
+      <w:r>
+        <w:t>Description</w:t>
+      </w:r>
+    </w:p>
+    <w:p>
+      <w:pPr>
+        <w:pStyle w:val="ListParagraph"/>
+        <w:numPr>
+          <w:ilvl w:val="0"/>
+          <w:numId w:val="2"/>
+        </w:numPr>
+      </w:pPr>
+      <w:proofErr w:type="spellStart"/>
+      <w:r>
+        <w:t>FinishDetail</w:t>
+      </w:r>
+      <w:proofErr w:type="spellEnd"/>
+      <w:r>
+        <w:t>:</w:t>
+      </w:r>
+    </w:p>
+    <w:p>
+      <w:pPr>
+        <w:pStyle w:val="ListParagraph"/>
+        <w:numPr>
+          <w:ilvl w:val="1"/>
+          <w:numId w:val="2"/>
+        </w:numPr>
+      </w:pPr>
+      <w:proofErr w:type="spellStart"/>
+      <w:r>
+        <w:t>FinishDetailID</w:t>
+      </w:r>
+      <w:proofErr w:type="spellEnd"/>
+    </w:p>
+    <w:p>
+      <w:pPr>
+        <w:pStyle w:val="ListParagraph"/>
+        <w:numPr>
+          <w:ilvl w:val="1"/>
+          <w:numId w:val="2"/>
+        </w:numPr>
+      </w:pPr>
+      <w:proofErr w:type="spellStart"/>
+      <w:r>
+        <w:t>FinishID</w:t>
+      </w:r>
+      <w:proofErr w:type="spellEnd"/>
+    </w:p>
+    <w:p>
+      <w:pPr>
+        <w:pStyle w:val="ListParagraph"/>
+        <w:numPr>
+          <w:ilvl w:val="1"/>
+          <w:numId w:val="2"/>
+        </w:numPr>
+      </w:pPr>
+      <w:proofErr w:type="spellStart"/>
+      <w:r>
+        <w:t>DetailName</w:t>
+      </w:r>
+      <w:proofErr w:type="spellEnd"/>
+    </w:p>
+    <w:p>
+      <w:pPr>
+        <w:pStyle w:val="ListParagraph"/>
+        <w:numPr>
+          <w:ilvl w:val="1"/>
+          <w:numId w:val="2"/>
+        </w:numPr>
+      </w:pPr>
+      <w:r>
+        <w:t>Description</w:t>
+      </w:r>
+    </w:p>
+    <w:p>
+      <w:pPr>
+        <w:pStyle w:val="ListParagraph"/>
+        <w:numPr>
+          <w:ilvl w:val="0"/>
+          <w:numId w:val="2"/>
+        </w:numPr>
+      </w:pPr>
+      <w:proofErr w:type="spellStart"/>
+      <w:r>
+        <w:t>PolishFinish</w:t>
+      </w:r>
+      <w:proofErr w:type="spellEnd"/>
+    </w:p>
+    <w:p>
+      <w:pPr>
+        <w:pStyle w:val="ListParagraph"/>
+        <w:numPr>
+          <w:ilvl w:val="1"/>
+          <w:numId w:val="2"/>
+        </w:numPr>
+      </w:pPr>
+      <w:proofErr w:type="spellStart"/>
+      <w:r>
+        <w:t>PolishFinishID</w:t>
+      </w:r>
+      <w:proofErr w:type="spellEnd"/>
+    </w:p>
+    <w:p>
+      <w:pPr>
+        <w:pStyle w:val="ListParagraph"/>
+        <w:numPr>
+          <w:ilvl w:val="1"/>
+          <w:numId w:val="2"/>
+        </w:numPr>
+      </w:pPr>
+      <w:proofErr w:type="spellStart"/>
+      <w:r>
+        <w:t>PolishID</w:t>
+      </w:r>
+      <w:proofErr w:type="spellEnd"/>
+    </w:p>
+    <w:p>
+      <w:pPr>
+        <w:pStyle w:val="ListParagraph"/>
+        <w:numPr>
+          <w:ilvl w:val="1"/>
+          <w:numId w:val="2"/>
+        </w:numPr>
+      </w:pPr>
+      <w:proofErr w:type="spellStart"/>
+      <w:r>
+        <w:t>FinishID</w:t>
+      </w:r>
+      <w:proofErr w:type="spellEnd"/>
+    </w:p>
+    <w:p>
+      <w:pPr>
+        <w:pStyle w:val="ListParagraph"/>
+        <w:numPr>
+          <w:ilvl w:val="1"/>
+          <w:numId w:val="2"/>
+        </w:numPr>
+      </w:pPr>
+      <w:proofErr w:type="spellStart"/>
+      <w:r>
+        <w:t>FinishDetailID</w:t>
+      </w:r>
+      <w:proofErr w:type="spellEnd"/>
+    </w:p>
+    <w:p>
+      <w:pPr>
+        <w:pStyle w:val="ListParagraph"/>
+        <w:numPr>
+          <w:ilvl w:val="1"/>
+          <w:numId w:val="2"/>
+        </w:numPr>
+      </w:pPr>
+      <w:proofErr w:type="spellStart"/>
+      <w:r>
+        <w:t>DryTexture</w:t>
+      </w:r>
+      <w:proofErr w:type="spellEnd"/>
+      <w:r>
+        <w:t xml:space="preserve"> (glossy, satin, matte)</w:t>
+      </w:r>
+    </w:p>
+    <w:p>
+      <w:pPr>
+        <w:pStyle w:val="ListParagraph"/>
+        <w:numPr>
+          <w:ilvl w:val="0"/>
+          <w:numId w:val="2"/>
+        </w:numPr>
+      </w:pPr>
+      <w:r>
+        <w:t>Event</w:t>
+      </w:r>
+    </w:p>
+    <w:p>
+      <w:pPr>
+        <w:pStyle w:val="ListParagraph"/>
+        <w:numPr>
+          <w:ilvl w:val="1"/>
+          <w:numId w:val="2"/>
+        </w:numPr>
+      </w:pPr>
+      <w:proofErr w:type="spellStart"/>
+      <w:r>
+        <w:t>Event_ID</w:t>
+      </w:r>
+      <w:proofErr w:type="spellEnd"/>
+    </w:p>
+    <w:p>
+      <w:pPr>
+        <w:pStyle w:val="ListParagraph"/>
+        <w:numPr>
+          <w:ilvl w:val="1"/>
+          <w:numId w:val="2"/>
+        </w:numPr>
+      </w:pPr>
+      <w:r>
+        <w:t>Name</w:t>
+      </w:r>
+    </w:p>
+    <w:p>
+      <w:pPr>
+        <w:pStyle w:val="ListParagraph"/>
+        <w:numPr>
+          <w:ilvl w:val="1"/>
+          <w:numId w:val="2"/>
+        </w:numPr>
+      </w:pPr>
+      <w:proofErr w:type="spellStart"/>
+      <w:r>
+        <w:t>Star_date</w:t>
+      </w:r>
+      <w:proofErr w:type="spellEnd"/>
+    </w:p>
+    <w:p>
+      <w:pPr>
+        <w:pStyle w:val="ListParagraph"/>
+        <w:numPr>
+          <w:ilvl w:val="1"/>
+          <w:numId w:val="2"/>
+        </w:numPr>
+      </w:pPr>
+      <w:proofErr w:type="spellStart"/>
+      <w:r>
+        <w:t>End_date</w:t>
+      </w:r>
+      <w:proofErr w:type="spellEnd"/>
+    </w:p>
+    <w:p>
+      <w:pPr>
+        <w:pStyle w:val="ListParagraph"/>
+        <w:numPr>
+          <w:ilvl w:val="1"/>
+          <w:numId w:val="2"/>
+        </w:numPr>
+      </w:pPr>
+      <w:r>
+        <w:t>Description</w:t>
+      </w:r>
+    </w:p>
+    <w:p>
+      <w:pPr>
+        <w:pStyle w:val="ListParagraph"/>
+        <w:numPr>
+          <w:ilvl w:val="1"/>
+          <w:numId w:val="2"/>
+        </w:numPr>
+      </w:pPr>
+      <w:r>
+        <w:t>Theme</w:t>
+      </w:r>
+    </w:p>
+    <w:p>
+      <w:pPr>
+        <w:pStyle w:val="ListParagraph"/>
+        <w:numPr>
+          <w:ilvl w:val="1"/>
+          <w:numId w:val="2"/>
+        </w:numPr>
+      </w:pPr>
+      <w:proofErr w:type="spellStart"/>
+      <w:r>
+        <w:t>Organizer_id</w:t>
+      </w:r>
+      <w:proofErr w:type="spellEnd"/>
+      <w:r>
+        <w:t xml:space="preserve"> (Organizing group)</w:t>
+      </w:r>
+    </w:p>
+    <w:p>
+      <w:pPr>
+        <w:pStyle w:val="ListParagraph"/>
+        <w:numPr>
+          <w:ilvl w:val="0"/>
+          <w:numId w:val="2"/>
+        </w:numPr>
+      </w:pPr>
+      <w:r>
+        <w:t>Organizers</w:t>
+      </w:r>
+    </w:p>
+    <w:p>
+      <w:pPr>
+        <w:pStyle w:val="ListParagraph"/>
+        <w:numPr>
+          <w:ilvl w:val="1"/>
+          <w:numId w:val="2"/>
+        </w:numPr>
+      </w:pPr>
+      <w:proofErr w:type="spellStart"/>
+      <w:r>
+        <w:t>Organizer_ID</w:t>
+      </w:r>
+      <w:proofErr w:type="spellEnd"/>
+    </w:p>
+    <w:p>
+      <w:pPr>
+        <w:pStyle w:val="ListParagraph"/>
+        <w:numPr>
+          <w:ilvl w:val="1"/>
+          <w:numId w:val="2"/>
+        </w:numPr>
+      </w:pPr>
+      <w:r>
         <w:lastRenderedPageBreak/>
-        <w:t>Notes/Description</w:t>
-      </w:r>
-    </w:p>
-    <w:p>
-      <w:pPr>
-        <w:pStyle w:val="ListParagraph"/>
-        <w:numPr>
-          <w:ilvl w:val="0"/>
-          <w:numId w:val="2"/>
-        </w:numPr>
-        <w:rPr>
-          <w:b/>
-          <w:bCs/>
-        </w:rPr>
-      </w:pPr>
-      <w:r>
-        <w:t>Collection</w:t>
-      </w:r>
-    </w:p>
-    <w:p>
-      <w:pPr>
-        <w:pStyle w:val="ListParagraph"/>
-        <w:numPr>
-          <w:ilvl w:val="1"/>
-          <w:numId w:val="2"/>
-        </w:numPr>
-        <w:rPr>
-          <w:b/>
-          <w:bCs/>
-        </w:rPr>
-      </w:pPr>
-      <w:r>
-        <w:rPr>
-          <w:b/>
-          <w:bCs/>
-        </w:rPr>
-        <w:t>Attributes of a collection:</w:t>
-      </w:r>
-    </w:p>
-    <w:p>
-      <w:pPr>
-        <w:pStyle w:val="ListParagraph"/>
-        <w:numPr>
-          <w:ilvl w:val="2"/>
-          <w:numId w:val="2"/>
-        </w:numPr>
-        <w:rPr>
-          <w:b/>
-          <w:bCs/>
-        </w:rPr>
-      </w:pPr>
-      <w:r>
-        <w:t>Brand</w:t>
-      </w:r>
-    </w:p>
-    <w:p>
-      <w:pPr>
-        <w:pStyle w:val="ListParagraph"/>
-        <w:numPr>
-          <w:ilvl w:val="2"/>
-          <w:numId w:val="2"/>
-        </w:numPr>
-        <w:rPr>
-          <w:b/>
-          <w:bCs/>
-        </w:rPr>
-      </w:pPr>
-      <w:r>
         <w:t>Name</w:t>
       </w:r>
     </w:p>
@@ -754,457 +1262,6 @@
       <w:pPr>
         <w:pStyle w:val="ListParagraph"/>
         <w:numPr>
-          <w:ilvl w:val="2"/>
-          <w:numId w:val="2"/>
-        </w:numPr>
-        <w:rPr>
-          <w:b/>
-          <w:bCs/>
-        </w:rPr>
-      </w:pPr>
-      <w:r>
-        <w:t>Season</w:t>
-      </w:r>
-    </w:p>
-    <w:p>
-      <w:pPr>
-        <w:pStyle w:val="ListParagraph"/>
-        <w:numPr>
-          <w:ilvl w:val="2"/>
-          <w:numId w:val="2"/>
-        </w:numPr>
-        <w:rPr>
-          <w:b/>
-          <w:bCs/>
-        </w:rPr>
-      </w:pPr>
-      <w:r>
-        <w:t>Year</w:t>
-      </w:r>
-    </w:p>
-    <w:p>
-      <w:pPr>
-        <w:pStyle w:val="ListParagraph"/>
-        <w:numPr>
-          <w:ilvl w:val="2"/>
-          <w:numId w:val="2"/>
-        </w:numPr>
-        <w:rPr>
-          <w:b/>
-          <w:bCs/>
-        </w:rPr>
-      </w:pPr>
-      <w:r>
-        <w:t>Theme</w:t>
-      </w:r>
-    </w:p>
-    <w:p>
-      <w:pPr>
-        <w:pStyle w:val="ListParagraph"/>
-        <w:numPr>
-          <w:ilvl w:val="2"/>
-          <w:numId w:val="2"/>
-        </w:numPr>
-        <w:rPr>
-          <w:b/>
-          <w:bCs/>
-        </w:rPr>
-      </w:pPr>
-      <w:r>
-        <w:t>Description</w:t>
-      </w:r>
-    </w:p>
-    <w:p>
-      <w:pPr>
-        <w:pStyle w:val="ListParagraph"/>
-        <w:numPr>
-          <w:ilvl w:val="2"/>
-          <w:numId w:val="2"/>
-        </w:numPr>
-        <w:rPr>
-          <w:b/>
-          <w:bCs/>
-        </w:rPr>
-      </w:pPr>
-      <w:r>
-        <w:t>Influencer Collaboration? (Yes/No)</w:t>
-      </w:r>
-    </w:p>
-    <w:p>
-      <w:pPr>
-        <w:pStyle w:val="ListParagraph"/>
-        <w:numPr>
-          <w:ilvl w:val="2"/>
-          <w:numId w:val="2"/>
-        </w:numPr>
-        <w:rPr>
-          <w:b/>
-          <w:bCs/>
-        </w:rPr>
-      </w:pPr>
-      <w:proofErr w:type="spellStart"/>
-      <w:r>
-        <w:t>Influencer_Name</w:t>
-      </w:r>
-      <w:proofErr w:type="spellEnd"/>
-    </w:p>
-    <w:p>
-      <w:pPr>
-        <w:pStyle w:val="ListParagraph"/>
-        <w:numPr>
-          <w:ilvl w:val="0"/>
-          <w:numId w:val="2"/>
-        </w:numPr>
-      </w:pPr>
-      <w:r>
-        <w:t>Finish</w:t>
-      </w:r>
-    </w:p>
-    <w:p>
-      <w:pPr>
-        <w:pStyle w:val="ListParagraph"/>
-        <w:numPr>
-          <w:ilvl w:val="1"/>
-          <w:numId w:val="2"/>
-        </w:numPr>
-      </w:pPr>
-      <w:proofErr w:type="spellStart"/>
-      <w:r>
-        <w:t>FinishID</w:t>
-      </w:r>
-      <w:proofErr w:type="spellEnd"/>
-    </w:p>
-    <w:p>
-      <w:pPr>
-        <w:pStyle w:val="ListParagraph"/>
-        <w:numPr>
-          <w:ilvl w:val="1"/>
-          <w:numId w:val="2"/>
-        </w:numPr>
-      </w:pPr>
-      <w:r>
-        <w:t>Name</w:t>
-      </w:r>
-    </w:p>
-    <w:p>
-      <w:pPr>
-        <w:pStyle w:val="ListParagraph"/>
-        <w:numPr>
-          <w:ilvl w:val="1"/>
-          <w:numId w:val="2"/>
-        </w:numPr>
-      </w:pPr>
-      <w:r>
-        <w:t>Description</w:t>
-      </w:r>
-    </w:p>
-    <w:p>
-      <w:pPr>
-        <w:pStyle w:val="ListParagraph"/>
-        <w:numPr>
-          <w:ilvl w:val="0"/>
-          <w:numId w:val="2"/>
-        </w:numPr>
-      </w:pPr>
-      <w:proofErr w:type="spellStart"/>
-      <w:r>
-        <w:t>FinishDetail</w:t>
-      </w:r>
-      <w:proofErr w:type="spellEnd"/>
-      <w:r>
-        <w:t>:</w:t>
-      </w:r>
-    </w:p>
-    <w:p>
-      <w:pPr>
-        <w:pStyle w:val="ListParagraph"/>
-        <w:numPr>
-          <w:ilvl w:val="1"/>
-          <w:numId w:val="2"/>
-        </w:numPr>
-      </w:pPr>
-      <w:proofErr w:type="spellStart"/>
-      <w:r>
-        <w:t>FinishDetailID</w:t>
-      </w:r>
-      <w:proofErr w:type="spellEnd"/>
-    </w:p>
-    <w:p>
-      <w:pPr>
-        <w:pStyle w:val="ListParagraph"/>
-        <w:numPr>
-          <w:ilvl w:val="1"/>
-          <w:numId w:val="2"/>
-        </w:numPr>
-      </w:pPr>
-      <w:proofErr w:type="spellStart"/>
-      <w:r>
-        <w:t>FinishID</w:t>
-      </w:r>
-      <w:proofErr w:type="spellEnd"/>
-    </w:p>
-    <w:p>
-      <w:pPr>
-        <w:pStyle w:val="ListParagraph"/>
-        <w:numPr>
-          <w:ilvl w:val="1"/>
-          <w:numId w:val="2"/>
-        </w:numPr>
-      </w:pPr>
-      <w:proofErr w:type="spellStart"/>
-      <w:r>
-        <w:t>DetailName</w:t>
-      </w:r>
-      <w:proofErr w:type="spellEnd"/>
-    </w:p>
-    <w:p>
-      <w:pPr>
-        <w:pStyle w:val="ListParagraph"/>
-        <w:numPr>
-          <w:ilvl w:val="1"/>
-          <w:numId w:val="2"/>
-        </w:numPr>
-      </w:pPr>
-      <w:r>
-        <w:t>Description</w:t>
-      </w:r>
-    </w:p>
-    <w:p>
-      <w:pPr>
-        <w:pStyle w:val="ListParagraph"/>
-        <w:numPr>
-          <w:ilvl w:val="0"/>
-          <w:numId w:val="2"/>
-        </w:numPr>
-      </w:pPr>
-      <w:proofErr w:type="spellStart"/>
-      <w:r>
-        <w:t>PolishFinish</w:t>
-      </w:r>
-      <w:proofErr w:type="spellEnd"/>
-    </w:p>
-    <w:p>
-      <w:pPr>
-        <w:pStyle w:val="ListParagraph"/>
-        <w:numPr>
-          <w:ilvl w:val="1"/>
-          <w:numId w:val="2"/>
-        </w:numPr>
-      </w:pPr>
-      <w:proofErr w:type="spellStart"/>
-      <w:r>
-        <w:t>PolishFinishID</w:t>
-      </w:r>
-      <w:proofErr w:type="spellEnd"/>
-    </w:p>
-    <w:p>
-      <w:pPr>
-        <w:pStyle w:val="ListParagraph"/>
-        <w:numPr>
-          <w:ilvl w:val="1"/>
-          <w:numId w:val="2"/>
-        </w:numPr>
-      </w:pPr>
-      <w:proofErr w:type="spellStart"/>
-      <w:r>
-        <w:t>PolishID</w:t>
-      </w:r>
-      <w:proofErr w:type="spellEnd"/>
-    </w:p>
-    <w:p>
-      <w:pPr>
-        <w:pStyle w:val="ListParagraph"/>
-        <w:numPr>
-          <w:ilvl w:val="1"/>
-          <w:numId w:val="2"/>
-        </w:numPr>
-      </w:pPr>
-      <w:proofErr w:type="spellStart"/>
-      <w:r>
-        <w:t>FinishID</w:t>
-      </w:r>
-      <w:proofErr w:type="spellEnd"/>
-    </w:p>
-    <w:p>
-      <w:pPr>
-        <w:pStyle w:val="ListParagraph"/>
-        <w:numPr>
-          <w:ilvl w:val="1"/>
-          <w:numId w:val="2"/>
-        </w:numPr>
-      </w:pPr>
-      <w:proofErr w:type="spellStart"/>
-      <w:r>
-        <w:t>FinishDetailID</w:t>
-      </w:r>
-      <w:proofErr w:type="spellEnd"/>
-    </w:p>
-    <w:p>
-      <w:pPr>
-        <w:pStyle w:val="ListParagraph"/>
-        <w:numPr>
-          <w:ilvl w:val="1"/>
-          <w:numId w:val="2"/>
-        </w:numPr>
-      </w:pPr>
-      <w:proofErr w:type="spellStart"/>
-      <w:r>
-        <w:t>DryTexture</w:t>
-      </w:r>
-      <w:proofErr w:type="spellEnd"/>
-      <w:r>
-        <w:t xml:space="preserve"> (glossy, satin, matte)</w:t>
-      </w:r>
-    </w:p>
-    <w:p>
-      <w:pPr>
-        <w:pStyle w:val="ListParagraph"/>
-        <w:numPr>
-          <w:ilvl w:val="0"/>
-          <w:numId w:val="2"/>
-        </w:numPr>
-      </w:pPr>
-      <w:r>
-        <w:t>Event</w:t>
-      </w:r>
-    </w:p>
-    <w:p>
-      <w:pPr>
-        <w:pStyle w:val="ListParagraph"/>
-        <w:numPr>
-          <w:ilvl w:val="1"/>
-          <w:numId w:val="2"/>
-        </w:numPr>
-      </w:pPr>
-      <w:proofErr w:type="spellStart"/>
-      <w:r>
-        <w:t>Event_ID</w:t>
-      </w:r>
-      <w:proofErr w:type="spellEnd"/>
-    </w:p>
-    <w:p>
-      <w:pPr>
-        <w:pStyle w:val="ListParagraph"/>
-        <w:numPr>
-          <w:ilvl w:val="1"/>
-          <w:numId w:val="2"/>
-        </w:numPr>
-      </w:pPr>
-      <w:r>
-        <w:t>Name</w:t>
-      </w:r>
-    </w:p>
-    <w:p>
-      <w:pPr>
-        <w:pStyle w:val="ListParagraph"/>
-        <w:numPr>
-          <w:ilvl w:val="1"/>
-          <w:numId w:val="2"/>
-        </w:numPr>
-      </w:pPr>
-      <w:proofErr w:type="spellStart"/>
-      <w:r>
-        <w:t>Star_date</w:t>
-      </w:r>
-      <w:proofErr w:type="spellEnd"/>
-    </w:p>
-    <w:p>
-      <w:pPr>
-        <w:pStyle w:val="ListParagraph"/>
-        <w:numPr>
-          <w:ilvl w:val="1"/>
-          <w:numId w:val="2"/>
-        </w:numPr>
-      </w:pPr>
-      <w:proofErr w:type="spellStart"/>
-      <w:r>
-        <w:t>End_date</w:t>
-      </w:r>
-      <w:proofErr w:type="spellEnd"/>
-    </w:p>
-    <w:p>
-      <w:pPr>
-        <w:pStyle w:val="ListParagraph"/>
-        <w:numPr>
-          <w:ilvl w:val="1"/>
-          <w:numId w:val="2"/>
-        </w:numPr>
-      </w:pPr>
-      <w:r>
-        <w:t>Description</w:t>
-      </w:r>
-    </w:p>
-    <w:p>
-      <w:pPr>
-        <w:pStyle w:val="ListParagraph"/>
-        <w:numPr>
-          <w:ilvl w:val="1"/>
-          <w:numId w:val="2"/>
-        </w:numPr>
-      </w:pPr>
-      <w:r>
-        <w:t>Theme</w:t>
-      </w:r>
-    </w:p>
-    <w:p>
-      <w:pPr>
-        <w:pStyle w:val="ListParagraph"/>
-        <w:numPr>
-          <w:ilvl w:val="1"/>
-          <w:numId w:val="2"/>
-        </w:numPr>
-      </w:pPr>
-      <w:proofErr w:type="spellStart"/>
-      <w:r>
-        <w:t>Organizer_id</w:t>
-      </w:r>
-      <w:proofErr w:type="spellEnd"/>
-      <w:r>
-        <w:t xml:space="preserve"> (Organizing group)</w:t>
-      </w:r>
-    </w:p>
-    <w:p>
-      <w:pPr>
-        <w:pStyle w:val="ListParagraph"/>
-        <w:numPr>
-          <w:ilvl w:val="0"/>
-          <w:numId w:val="2"/>
-        </w:numPr>
-      </w:pPr>
-      <w:r>
-        <w:t>Organizers</w:t>
-      </w:r>
-    </w:p>
-    <w:p>
-      <w:pPr>
-        <w:pStyle w:val="ListParagraph"/>
-        <w:numPr>
-          <w:ilvl w:val="1"/>
-          <w:numId w:val="2"/>
-        </w:numPr>
-      </w:pPr>
-      <w:proofErr w:type="spellStart"/>
-      <w:r>
-        <w:t>Organizer_ID</w:t>
-      </w:r>
-      <w:proofErr w:type="spellEnd"/>
-    </w:p>
-    <w:p>
-      <w:pPr>
-        <w:pStyle w:val="ListParagraph"/>
-        <w:numPr>
-          <w:ilvl w:val="1"/>
-          <w:numId w:val="2"/>
-        </w:numPr>
-      </w:pPr>
-      <w:r>
-        <w:t>Name</w:t>
-      </w:r>
-    </w:p>
-    <w:p>
-      <w:pPr>
-        <w:pStyle w:val="ListParagraph"/>
-        <w:numPr>
           <w:ilvl w:val="1"/>
           <w:numId w:val="2"/>
         </w:numPr>
@@ -1222,7 +1279,6 @@
         </w:numPr>
       </w:pPr>
       <w:r>
-        <w:lastRenderedPageBreak/>
         <w:t>Description</w:t>
       </w:r>
     </w:p>

</xml_diff>

<commit_message>
Added AliasID to Brand table
</commit_message>
<xml_diff>
--- a/NailDB_Entity_and_Attributes.docx
+++ b/NailDB_Entity_and_Attributes.docx
@@ -621,6 +621,24 @@
       <w:pPr>
         <w:pStyle w:val="ListParagraph"/>
         <w:numPr>
+          <w:ilvl w:val="2"/>
+          <w:numId w:val="2"/>
+        </w:numPr>
+        <w:rPr>
+          <w:b/>
+          <w:bCs/>
+        </w:rPr>
+      </w:pPr>
+      <w:proofErr w:type="spellStart"/>
+      <w:r>
+        <w:t>AliasID</w:t>
+      </w:r>
+      <w:proofErr w:type="spellEnd"/>
+    </w:p>
+    <w:p>
+      <w:pPr>
+        <w:pStyle w:val="ListParagraph"/>
+        <w:numPr>
           <w:ilvl w:val="0"/>
           <w:numId w:val="2"/>
         </w:numPr>
@@ -684,6 +702,7 @@
         </w:rPr>
       </w:pPr>
       <w:r>
+        <w:lastRenderedPageBreak/>
         <w:t>Name</w:t>
       </w:r>
     </w:p>
@@ -700,547 +719,547 @@
         </w:rPr>
       </w:pPr>
       <w:r>
+        <w:t>StartDate</w:t>
+      </w:r>
+    </w:p>
+    <w:p>
+      <w:pPr>
+        <w:pStyle w:val="ListParagraph"/>
+        <w:numPr>
+          <w:ilvl w:val="1"/>
+          <w:numId w:val="2"/>
+        </w:numPr>
+        <w:rPr>
+          <w:b/>
+          <w:bCs/>
+        </w:rPr>
+      </w:pPr>
+      <w:proofErr w:type="spellStart"/>
+      <w:r>
+        <w:t>EndDate</w:t>
+      </w:r>
+      <w:proofErr w:type="spellEnd"/>
+    </w:p>
+    <w:p>
+      <w:pPr>
+        <w:pStyle w:val="ListParagraph"/>
+        <w:numPr>
+          <w:ilvl w:val="1"/>
+          <w:numId w:val="2"/>
+        </w:numPr>
+        <w:rPr>
+          <w:b/>
+          <w:bCs/>
+        </w:rPr>
+      </w:pPr>
+      <w:r>
+        <w:t>Notes/Description</w:t>
+      </w:r>
+    </w:p>
+    <w:p>
+      <w:pPr>
+        <w:pStyle w:val="ListParagraph"/>
+        <w:numPr>
+          <w:ilvl w:val="0"/>
+          <w:numId w:val="2"/>
+        </w:numPr>
+        <w:rPr>
+          <w:b/>
+          <w:bCs/>
+        </w:rPr>
+      </w:pPr>
+      <w:r>
+        <w:t>Collection</w:t>
+      </w:r>
+    </w:p>
+    <w:p>
+      <w:pPr>
+        <w:pStyle w:val="ListParagraph"/>
+        <w:numPr>
+          <w:ilvl w:val="1"/>
+          <w:numId w:val="2"/>
+        </w:numPr>
+        <w:rPr>
+          <w:b/>
+          <w:bCs/>
+        </w:rPr>
+      </w:pPr>
+      <w:r>
+        <w:rPr>
+          <w:b/>
+          <w:bCs/>
+        </w:rPr>
+        <w:t>Attributes of a collection:</w:t>
+      </w:r>
+    </w:p>
+    <w:p>
+      <w:pPr>
+        <w:pStyle w:val="ListParagraph"/>
+        <w:numPr>
+          <w:ilvl w:val="2"/>
+          <w:numId w:val="2"/>
+        </w:numPr>
+        <w:rPr>
+          <w:b/>
+          <w:bCs/>
+        </w:rPr>
+      </w:pPr>
+      <w:r>
+        <w:t>Brand</w:t>
+      </w:r>
+    </w:p>
+    <w:p>
+      <w:pPr>
+        <w:pStyle w:val="ListParagraph"/>
+        <w:numPr>
+          <w:ilvl w:val="2"/>
+          <w:numId w:val="2"/>
+        </w:numPr>
+        <w:rPr>
+          <w:b/>
+          <w:bCs/>
+        </w:rPr>
+      </w:pPr>
+      <w:r>
+        <w:t>Name</w:t>
+      </w:r>
+    </w:p>
+    <w:p>
+      <w:pPr>
+        <w:pStyle w:val="ListParagraph"/>
+        <w:numPr>
+          <w:ilvl w:val="2"/>
+          <w:numId w:val="2"/>
+        </w:numPr>
+        <w:rPr>
+          <w:b/>
+          <w:bCs/>
+        </w:rPr>
+      </w:pPr>
+      <w:r>
+        <w:t>Season</w:t>
+      </w:r>
+    </w:p>
+    <w:p>
+      <w:pPr>
+        <w:pStyle w:val="ListParagraph"/>
+        <w:numPr>
+          <w:ilvl w:val="2"/>
+          <w:numId w:val="2"/>
+        </w:numPr>
+        <w:rPr>
+          <w:b/>
+          <w:bCs/>
+        </w:rPr>
+      </w:pPr>
+      <w:r>
+        <w:t>Year</w:t>
+      </w:r>
+    </w:p>
+    <w:p>
+      <w:pPr>
+        <w:pStyle w:val="ListParagraph"/>
+        <w:numPr>
+          <w:ilvl w:val="2"/>
+          <w:numId w:val="2"/>
+        </w:numPr>
+        <w:rPr>
+          <w:b/>
+          <w:bCs/>
+        </w:rPr>
+      </w:pPr>
+      <w:r>
+        <w:t>Theme</w:t>
+      </w:r>
+    </w:p>
+    <w:p>
+      <w:pPr>
+        <w:pStyle w:val="ListParagraph"/>
+        <w:numPr>
+          <w:ilvl w:val="2"/>
+          <w:numId w:val="2"/>
+        </w:numPr>
+        <w:rPr>
+          <w:b/>
+          <w:bCs/>
+        </w:rPr>
+      </w:pPr>
+      <w:r>
+        <w:t>Description</w:t>
+      </w:r>
+    </w:p>
+    <w:p>
+      <w:pPr>
+        <w:pStyle w:val="ListParagraph"/>
+        <w:numPr>
+          <w:ilvl w:val="2"/>
+          <w:numId w:val="2"/>
+        </w:numPr>
+        <w:rPr>
+          <w:b/>
+          <w:bCs/>
+        </w:rPr>
+      </w:pPr>
+      <w:r>
+        <w:t>Influencer Collaboration? (Yes/No)</w:t>
+      </w:r>
+    </w:p>
+    <w:p>
+      <w:pPr>
+        <w:pStyle w:val="ListParagraph"/>
+        <w:numPr>
+          <w:ilvl w:val="2"/>
+          <w:numId w:val="2"/>
+        </w:numPr>
+        <w:rPr>
+          <w:b/>
+          <w:bCs/>
+        </w:rPr>
+      </w:pPr>
+      <w:proofErr w:type="spellStart"/>
+      <w:r>
+        <w:t>Influencer_Name</w:t>
+      </w:r>
+      <w:proofErr w:type="spellEnd"/>
+    </w:p>
+    <w:p>
+      <w:pPr>
+        <w:pStyle w:val="ListParagraph"/>
+        <w:numPr>
+          <w:ilvl w:val="0"/>
+          <w:numId w:val="2"/>
+        </w:numPr>
+      </w:pPr>
+      <w:r>
+        <w:t>Finish</w:t>
+      </w:r>
+    </w:p>
+    <w:p>
+      <w:pPr>
+        <w:pStyle w:val="ListParagraph"/>
+        <w:numPr>
+          <w:ilvl w:val="1"/>
+          <w:numId w:val="2"/>
+        </w:numPr>
+      </w:pPr>
+      <w:proofErr w:type="spellStart"/>
+      <w:r>
+        <w:t>FinishID</w:t>
+      </w:r>
+      <w:proofErr w:type="spellEnd"/>
+    </w:p>
+    <w:p>
+      <w:pPr>
+        <w:pStyle w:val="ListParagraph"/>
+        <w:numPr>
+          <w:ilvl w:val="1"/>
+          <w:numId w:val="2"/>
+        </w:numPr>
+      </w:pPr>
+      <w:r>
+        <w:t>Name</w:t>
+      </w:r>
+    </w:p>
+    <w:p>
+      <w:pPr>
+        <w:pStyle w:val="ListParagraph"/>
+        <w:numPr>
+          <w:ilvl w:val="1"/>
+          <w:numId w:val="2"/>
+        </w:numPr>
+      </w:pPr>
+      <w:r>
+        <w:t>Description</w:t>
+      </w:r>
+    </w:p>
+    <w:p>
+      <w:pPr>
+        <w:pStyle w:val="ListParagraph"/>
+        <w:numPr>
+          <w:ilvl w:val="0"/>
+          <w:numId w:val="2"/>
+        </w:numPr>
+      </w:pPr>
+      <w:proofErr w:type="spellStart"/>
+      <w:r>
+        <w:t>FinishDetail</w:t>
+      </w:r>
+      <w:proofErr w:type="spellEnd"/>
+      <w:r>
+        <w:t>:</w:t>
+      </w:r>
+    </w:p>
+    <w:p>
+      <w:pPr>
+        <w:pStyle w:val="ListParagraph"/>
+        <w:numPr>
+          <w:ilvl w:val="1"/>
+          <w:numId w:val="2"/>
+        </w:numPr>
+      </w:pPr>
+      <w:proofErr w:type="spellStart"/>
+      <w:r>
+        <w:t>FinishDetailID</w:t>
+      </w:r>
+      <w:proofErr w:type="spellEnd"/>
+    </w:p>
+    <w:p>
+      <w:pPr>
+        <w:pStyle w:val="ListParagraph"/>
+        <w:numPr>
+          <w:ilvl w:val="1"/>
+          <w:numId w:val="2"/>
+        </w:numPr>
+      </w:pPr>
+      <w:proofErr w:type="spellStart"/>
+      <w:r>
+        <w:t>FinishID</w:t>
+      </w:r>
+      <w:proofErr w:type="spellEnd"/>
+    </w:p>
+    <w:p>
+      <w:pPr>
+        <w:pStyle w:val="ListParagraph"/>
+        <w:numPr>
+          <w:ilvl w:val="1"/>
+          <w:numId w:val="2"/>
+        </w:numPr>
+      </w:pPr>
+      <w:proofErr w:type="spellStart"/>
+      <w:r>
+        <w:t>DetailName</w:t>
+      </w:r>
+      <w:proofErr w:type="spellEnd"/>
+    </w:p>
+    <w:p>
+      <w:pPr>
+        <w:pStyle w:val="ListParagraph"/>
+        <w:numPr>
+          <w:ilvl w:val="1"/>
+          <w:numId w:val="2"/>
+        </w:numPr>
+      </w:pPr>
+      <w:r>
+        <w:t>Description</w:t>
+      </w:r>
+    </w:p>
+    <w:p>
+      <w:pPr>
+        <w:pStyle w:val="ListParagraph"/>
+        <w:numPr>
+          <w:ilvl w:val="0"/>
+          <w:numId w:val="2"/>
+        </w:numPr>
+      </w:pPr>
+      <w:proofErr w:type="spellStart"/>
+      <w:r>
+        <w:t>PolishFinish</w:t>
+      </w:r>
+      <w:proofErr w:type="spellEnd"/>
+    </w:p>
+    <w:p>
+      <w:pPr>
+        <w:pStyle w:val="ListParagraph"/>
+        <w:numPr>
+          <w:ilvl w:val="1"/>
+          <w:numId w:val="2"/>
+        </w:numPr>
+      </w:pPr>
+      <w:proofErr w:type="spellStart"/>
+      <w:r>
+        <w:t>PolishFinishID</w:t>
+      </w:r>
+      <w:proofErr w:type="spellEnd"/>
+    </w:p>
+    <w:p>
+      <w:pPr>
+        <w:pStyle w:val="ListParagraph"/>
+        <w:numPr>
+          <w:ilvl w:val="1"/>
+          <w:numId w:val="2"/>
+        </w:numPr>
+      </w:pPr>
+      <w:proofErr w:type="spellStart"/>
+      <w:r>
+        <w:t>PolishID</w:t>
+      </w:r>
+      <w:proofErr w:type="spellEnd"/>
+    </w:p>
+    <w:p>
+      <w:pPr>
+        <w:pStyle w:val="ListParagraph"/>
+        <w:numPr>
+          <w:ilvl w:val="1"/>
+          <w:numId w:val="2"/>
+        </w:numPr>
+      </w:pPr>
+      <w:proofErr w:type="spellStart"/>
+      <w:r>
+        <w:t>FinishID</w:t>
+      </w:r>
+      <w:proofErr w:type="spellEnd"/>
+    </w:p>
+    <w:p>
+      <w:pPr>
+        <w:pStyle w:val="ListParagraph"/>
+        <w:numPr>
+          <w:ilvl w:val="1"/>
+          <w:numId w:val="2"/>
+        </w:numPr>
+      </w:pPr>
+      <w:proofErr w:type="spellStart"/>
+      <w:r>
+        <w:t>FinishDetailID</w:t>
+      </w:r>
+      <w:proofErr w:type="spellEnd"/>
+    </w:p>
+    <w:p>
+      <w:pPr>
+        <w:pStyle w:val="ListParagraph"/>
+        <w:numPr>
+          <w:ilvl w:val="1"/>
+          <w:numId w:val="2"/>
+        </w:numPr>
+      </w:pPr>
+      <w:proofErr w:type="spellStart"/>
+      <w:r>
+        <w:t>DryTexture</w:t>
+      </w:r>
+      <w:proofErr w:type="spellEnd"/>
+      <w:r>
+        <w:t xml:space="preserve"> (glossy, satin, matte)</w:t>
+      </w:r>
+    </w:p>
+    <w:p>
+      <w:pPr>
+        <w:pStyle w:val="ListParagraph"/>
+        <w:numPr>
+          <w:ilvl w:val="0"/>
+          <w:numId w:val="2"/>
+        </w:numPr>
+      </w:pPr>
+      <w:r>
+        <w:t>Event</w:t>
+      </w:r>
+    </w:p>
+    <w:p>
+      <w:pPr>
+        <w:pStyle w:val="ListParagraph"/>
+        <w:numPr>
+          <w:ilvl w:val="1"/>
+          <w:numId w:val="2"/>
+        </w:numPr>
+      </w:pPr>
+      <w:proofErr w:type="spellStart"/>
+      <w:r>
+        <w:t>Event_ID</w:t>
+      </w:r>
+      <w:proofErr w:type="spellEnd"/>
+    </w:p>
+    <w:p>
+      <w:pPr>
+        <w:pStyle w:val="ListParagraph"/>
+        <w:numPr>
+          <w:ilvl w:val="1"/>
+          <w:numId w:val="2"/>
+        </w:numPr>
+      </w:pPr>
+      <w:r>
+        <w:t>Name</w:t>
+      </w:r>
+    </w:p>
+    <w:p>
+      <w:pPr>
+        <w:pStyle w:val="ListParagraph"/>
+        <w:numPr>
+          <w:ilvl w:val="1"/>
+          <w:numId w:val="2"/>
+        </w:numPr>
+      </w:pPr>
+      <w:proofErr w:type="spellStart"/>
+      <w:r>
+        <w:t>Star_date</w:t>
+      </w:r>
+      <w:proofErr w:type="spellEnd"/>
+    </w:p>
+    <w:p>
+      <w:pPr>
+        <w:pStyle w:val="ListParagraph"/>
+        <w:numPr>
+          <w:ilvl w:val="1"/>
+          <w:numId w:val="2"/>
+        </w:numPr>
+      </w:pPr>
+      <w:proofErr w:type="spellStart"/>
+      <w:r>
+        <w:t>End_date</w:t>
+      </w:r>
+      <w:proofErr w:type="spellEnd"/>
+    </w:p>
+    <w:p>
+      <w:pPr>
+        <w:pStyle w:val="ListParagraph"/>
+        <w:numPr>
+          <w:ilvl w:val="1"/>
+          <w:numId w:val="2"/>
+        </w:numPr>
+      </w:pPr>
+      <w:r>
+        <w:t>Description</w:t>
+      </w:r>
+    </w:p>
+    <w:p>
+      <w:pPr>
+        <w:pStyle w:val="ListParagraph"/>
+        <w:numPr>
+          <w:ilvl w:val="1"/>
+          <w:numId w:val="2"/>
+        </w:numPr>
+      </w:pPr>
+      <w:r>
+        <w:t>Theme</w:t>
+      </w:r>
+    </w:p>
+    <w:p>
+      <w:pPr>
+        <w:pStyle w:val="ListParagraph"/>
+        <w:numPr>
+          <w:ilvl w:val="1"/>
+          <w:numId w:val="2"/>
+        </w:numPr>
+      </w:pPr>
+      <w:proofErr w:type="spellStart"/>
+      <w:r>
+        <w:t>Organizer_id</w:t>
+      </w:r>
+      <w:proofErr w:type="spellEnd"/>
+      <w:r>
+        <w:t xml:space="preserve"> (Organizing group)</w:t>
+      </w:r>
+    </w:p>
+    <w:p>
+      <w:pPr>
+        <w:pStyle w:val="ListParagraph"/>
+        <w:numPr>
+          <w:ilvl w:val="0"/>
+          <w:numId w:val="2"/>
+        </w:numPr>
+      </w:pPr>
+      <w:r>
+        <w:t>Organizers</w:t>
+      </w:r>
+    </w:p>
+    <w:p>
+      <w:pPr>
+        <w:pStyle w:val="ListParagraph"/>
+        <w:numPr>
+          <w:ilvl w:val="1"/>
+          <w:numId w:val="2"/>
+        </w:numPr>
+      </w:pPr>
+      <w:proofErr w:type="spellStart"/>
+      <w:r>
         <w:lastRenderedPageBreak/>
-        <w:t>StartDate</w:t>
-      </w:r>
-    </w:p>
-    <w:p>
-      <w:pPr>
-        <w:pStyle w:val="ListParagraph"/>
-        <w:numPr>
-          <w:ilvl w:val="1"/>
-          <w:numId w:val="2"/>
-        </w:numPr>
-        <w:rPr>
-          <w:b/>
-          <w:bCs/>
-        </w:rPr>
-      </w:pPr>
-      <w:proofErr w:type="spellStart"/>
-      <w:r>
-        <w:t>EndDate</w:t>
-      </w:r>
-      <w:proofErr w:type="spellEnd"/>
-    </w:p>
-    <w:p>
-      <w:pPr>
-        <w:pStyle w:val="ListParagraph"/>
-        <w:numPr>
-          <w:ilvl w:val="1"/>
-          <w:numId w:val="2"/>
-        </w:numPr>
-        <w:rPr>
-          <w:b/>
-          <w:bCs/>
-        </w:rPr>
-      </w:pPr>
-      <w:r>
-        <w:t>Notes/Description</w:t>
-      </w:r>
-    </w:p>
-    <w:p>
-      <w:pPr>
-        <w:pStyle w:val="ListParagraph"/>
-        <w:numPr>
-          <w:ilvl w:val="0"/>
-          <w:numId w:val="2"/>
-        </w:numPr>
-        <w:rPr>
-          <w:b/>
-          <w:bCs/>
-        </w:rPr>
-      </w:pPr>
-      <w:r>
-        <w:t>Collection</w:t>
-      </w:r>
-    </w:p>
-    <w:p>
-      <w:pPr>
-        <w:pStyle w:val="ListParagraph"/>
-        <w:numPr>
-          <w:ilvl w:val="1"/>
-          <w:numId w:val="2"/>
-        </w:numPr>
-        <w:rPr>
-          <w:b/>
-          <w:bCs/>
-        </w:rPr>
-      </w:pPr>
-      <w:r>
-        <w:rPr>
-          <w:b/>
-          <w:bCs/>
-        </w:rPr>
-        <w:t>Attributes of a collection:</w:t>
-      </w:r>
-    </w:p>
-    <w:p>
-      <w:pPr>
-        <w:pStyle w:val="ListParagraph"/>
-        <w:numPr>
-          <w:ilvl w:val="2"/>
-          <w:numId w:val="2"/>
-        </w:numPr>
-        <w:rPr>
-          <w:b/>
-          <w:bCs/>
-        </w:rPr>
-      </w:pPr>
-      <w:r>
-        <w:t>Brand</w:t>
-      </w:r>
-    </w:p>
-    <w:p>
-      <w:pPr>
-        <w:pStyle w:val="ListParagraph"/>
-        <w:numPr>
-          <w:ilvl w:val="2"/>
-          <w:numId w:val="2"/>
-        </w:numPr>
-        <w:rPr>
-          <w:b/>
-          <w:bCs/>
-        </w:rPr>
-      </w:pPr>
-      <w:r>
-        <w:t>Name</w:t>
-      </w:r>
-    </w:p>
-    <w:p>
-      <w:pPr>
-        <w:pStyle w:val="ListParagraph"/>
-        <w:numPr>
-          <w:ilvl w:val="2"/>
-          <w:numId w:val="2"/>
-        </w:numPr>
-        <w:rPr>
-          <w:b/>
-          <w:bCs/>
-        </w:rPr>
-      </w:pPr>
-      <w:r>
-        <w:t>Season</w:t>
-      </w:r>
-    </w:p>
-    <w:p>
-      <w:pPr>
-        <w:pStyle w:val="ListParagraph"/>
-        <w:numPr>
-          <w:ilvl w:val="2"/>
-          <w:numId w:val="2"/>
-        </w:numPr>
-        <w:rPr>
-          <w:b/>
-          <w:bCs/>
-        </w:rPr>
-      </w:pPr>
-      <w:r>
-        <w:t>Year</w:t>
-      </w:r>
-    </w:p>
-    <w:p>
-      <w:pPr>
-        <w:pStyle w:val="ListParagraph"/>
-        <w:numPr>
-          <w:ilvl w:val="2"/>
-          <w:numId w:val="2"/>
-        </w:numPr>
-        <w:rPr>
-          <w:b/>
-          <w:bCs/>
-        </w:rPr>
-      </w:pPr>
-      <w:r>
-        <w:t>Theme</w:t>
-      </w:r>
-    </w:p>
-    <w:p>
-      <w:pPr>
-        <w:pStyle w:val="ListParagraph"/>
-        <w:numPr>
-          <w:ilvl w:val="2"/>
-          <w:numId w:val="2"/>
-        </w:numPr>
-        <w:rPr>
-          <w:b/>
-          <w:bCs/>
-        </w:rPr>
-      </w:pPr>
-      <w:r>
-        <w:t>Description</w:t>
-      </w:r>
-    </w:p>
-    <w:p>
-      <w:pPr>
-        <w:pStyle w:val="ListParagraph"/>
-        <w:numPr>
-          <w:ilvl w:val="2"/>
-          <w:numId w:val="2"/>
-        </w:numPr>
-        <w:rPr>
-          <w:b/>
-          <w:bCs/>
-        </w:rPr>
-      </w:pPr>
-      <w:r>
-        <w:t>Influencer Collaboration? (Yes/No)</w:t>
-      </w:r>
-    </w:p>
-    <w:p>
-      <w:pPr>
-        <w:pStyle w:val="ListParagraph"/>
-        <w:numPr>
-          <w:ilvl w:val="2"/>
-          <w:numId w:val="2"/>
-        </w:numPr>
-        <w:rPr>
-          <w:b/>
-          <w:bCs/>
-        </w:rPr>
-      </w:pPr>
-      <w:proofErr w:type="spellStart"/>
-      <w:r>
-        <w:t>Influencer_Name</w:t>
-      </w:r>
-      <w:proofErr w:type="spellEnd"/>
-    </w:p>
-    <w:p>
-      <w:pPr>
-        <w:pStyle w:val="ListParagraph"/>
-        <w:numPr>
-          <w:ilvl w:val="0"/>
-          <w:numId w:val="2"/>
-        </w:numPr>
-      </w:pPr>
-      <w:r>
-        <w:t>Finish</w:t>
-      </w:r>
-    </w:p>
-    <w:p>
-      <w:pPr>
-        <w:pStyle w:val="ListParagraph"/>
-        <w:numPr>
-          <w:ilvl w:val="1"/>
-          <w:numId w:val="2"/>
-        </w:numPr>
-      </w:pPr>
-      <w:proofErr w:type="spellStart"/>
-      <w:r>
-        <w:t>FinishID</w:t>
-      </w:r>
-      <w:proofErr w:type="spellEnd"/>
-    </w:p>
-    <w:p>
-      <w:pPr>
-        <w:pStyle w:val="ListParagraph"/>
-        <w:numPr>
-          <w:ilvl w:val="1"/>
-          <w:numId w:val="2"/>
-        </w:numPr>
-      </w:pPr>
-      <w:r>
-        <w:t>Name</w:t>
-      </w:r>
-    </w:p>
-    <w:p>
-      <w:pPr>
-        <w:pStyle w:val="ListParagraph"/>
-        <w:numPr>
-          <w:ilvl w:val="1"/>
-          <w:numId w:val="2"/>
-        </w:numPr>
-      </w:pPr>
-      <w:r>
-        <w:t>Description</w:t>
-      </w:r>
-    </w:p>
-    <w:p>
-      <w:pPr>
-        <w:pStyle w:val="ListParagraph"/>
-        <w:numPr>
-          <w:ilvl w:val="0"/>
-          <w:numId w:val="2"/>
-        </w:numPr>
-      </w:pPr>
-      <w:proofErr w:type="spellStart"/>
-      <w:r>
-        <w:t>FinishDetail</w:t>
-      </w:r>
-      <w:proofErr w:type="spellEnd"/>
-      <w:r>
-        <w:t>:</w:t>
-      </w:r>
-    </w:p>
-    <w:p>
-      <w:pPr>
-        <w:pStyle w:val="ListParagraph"/>
-        <w:numPr>
-          <w:ilvl w:val="1"/>
-          <w:numId w:val="2"/>
-        </w:numPr>
-      </w:pPr>
-      <w:proofErr w:type="spellStart"/>
-      <w:r>
-        <w:t>FinishDetailID</w:t>
-      </w:r>
-      <w:proofErr w:type="spellEnd"/>
-    </w:p>
-    <w:p>
-      <w:pPr>
-        <w:pStyle w:val="ListParagraph"/>
-        <w:numPr>
-          <w:ilvl w:val="1"/>
-          <w:numId w:val="2"/>
-        </w:numPr>
-      </w:pPr>
-      <w:proofErr w:type="spellStart"/>
-      <w:r>
-        <w:t>FinishID</w:t>
-      </w:r>
-      <w:proofErr w:type="spellEnd"/>
-    </w:p>
-    <w:p>
-      <w:pPr>
-        <w:pStyle w:val="ListParagraph"/>
-        <w:numPr>
-          <w:ilvl w:val="1"/>
-          <w:numId w:val="2"/>
-        </w:numPr>
-      </w:pPr>
-      <w:proofErr w:type="spellStart"/>
-      <w:r>
-        <w:t>DetailName</w:t>
-      </w:r>
-      <w:proofErr w:type="spellEnd"/>
-    </w:p>
-    <w:p>
-      <w:pPr>
-        <w:pStyle w:val="ListParagraph"/>
-        <w:numPr>
-          <w:ilvl w:val="1"/>
-          <w:numId w:val="2"/>
-        </w:numPr>
-      </w:pPr>
-      <w:r>
-        <w:t>Description</w:t>
-      </w:r>
-    </w:p>
-    <w:p>
-      <w:pPr>
-        <w:pStyle w:val="ListParagraph"/>
-        <w:numPr>
-          <w:ilvl w:val="0"/>
-          <w:numId w:val="2"/>
-        </w:numPr>
-      </w:pPr>
-      <w:proofErr w:type="spellStart"/>
-      <w:r>
-        <w:t>PolishFinish</w:t>
-      </w:r>
-      <w:proofErr w:type="spellEnd"/>
-    </w:p>
-    <w:p>
-      <w:pPr>
-        <w:pStyle w:val="ListParagraph"/>
-        <w:numPr>
-          <w:ilvl w:val="1"/>
-          <w:numId w:val="2"/>
-        </w:numPr>
-      </w:pPr>
-      <w:proofErr w:type="spellStart"/>
-      <w:r>
-        <w:t>PolishFinishID</w:t>
-      </w:r>
-      <w:proofErr w:type="spellEnd"/>
-    </w:p>
-    <w:p>
-      <w:pPr>
-        <w:pStyle w:val="ListParagraph"/>
-        <w:numPr>
-          <w:ilvl w:val="1"/>
-          <w:numId w:val="2"/>
-        </w:numPr>
-      </w:pPr>
-      <w:proofErr w:type="spellStart"/>
-      <w:r>
-        <w:t>PolishID</w:t>
-      </w:r>
-      <w:proofErr w:type="spellEnd"/>
-    </w:p>
-    <w:p>
-      <w:pPr>
-        <w:pStyle w:val="ListParagraph"/>
-        <w:numPr>
-          <w:ilvl w:val="1"/>
-          <w:numId w:val="2"/>
-        </w:numPr>
-      </w:pPr>
-      <w:proofErr w:type="spellStart"/>
-      <w:r>
-        <w:t>FinishID</w:t>
-      </w:r>
-      <w:proofErr w:type="spellEnd"/>
-    </w:p>
-    <w:p>
-      <w:pPr>
-        <w:pStyle w:val="ListParagraph"/>
-        <w:numPr>
-          <w:ilvl w:val="1"/>
-          <w:numId w:val="2"/>
-        </w:numPr>
-      </w:pPr>
-      <w:proofErr w:type="spellStart"/>
-      <w:r>
-        <w:t>FinishDetailID</w:t>
-      </w:r>
-      <w:proofErr w:type="spellEnd"/>
-    </w:p>
-    <w:p>
-      <w:pPr>
-        <w:pStyle w:val="ListParagraph"/>
-        <w:numPr>
-          <w:ilvl w:val="1"/>
-          <w:numId w:val="2"/>
-        </w:numPr>
-      </w:pPr>
-      <w:proofErr w:type="spellStart"/>
-      <w:r>
-        <w:t>DryTexture</w:t>
-      </w:r>
-      <w:proofErr w:type="spellEnd"/>
-      <w:r>
-        <w:t xml:space="preserve"> (glossy, satin, matte)</w:t>
-      </w:r>
-    </w:p>
-    <w:p>
-      <w:pPr>
-        <w:pStyle w:val="ListParagraph"/>
-        <w:numPr>
-          <w:ilvl w:val="0"/>
-          <w:numId w:val="2"/>
-        </w:numPr>
-      </w:pPr>
-      <w:r>
-        <w:t>Event</w:t>
-      </w:r>
-    </w:p>
-    <w:p>
-      <w:pPr>
-        <w:pStyle w:val="ListParagraph"/>
-        <w:numPr>
-          <w:ilvl w:val="1"/>
-          <w:numId w:val="2"/>
-        </w:numPr>
-      </w:pPr>
-      <w:proofErr w:type="spellStart"/>
-      <w:r>
-        <w:t>Event_ID</w:t>
-      </w:r>
-      <w:proofErr w:type="spellEnd"/>
-    </w:p>
-    <w:p>
-      <w:pPr>
-        <w:pStyle w:val="ListParagraph"/>
-        <w:numPr>
-          <w:ilvl w:val="1"/>
-          <w:numId w:val="2"/>
-        </w:numPr>
-      </w:pPr>
-      <w:r>
-        <w:t>Name</w:t>
-      </w:r>
-    </w:p>
-    <w:p>
-      <w:pPr>
-        <w:pStyle w:val="ListParagraph"/>
-        <w:numPr>
-          <w:ilvl w:val="1"/>
-          <w:numId w:val="2"/>
-        </w:numPr>
-      </w:pPr>
-      <w:proofErr w:type="spellStart"/>
-      <w:r>
-        <w:t>Star_date</w:t>
-      </w:r>
-      <w:proofErr w:type="spellEnd"/>
-    </w:p>
-    <w:p>
-      <w:pPr>
-        <w:pStyle w:val="ListParagraph"/>
-        <w:numPr>
-          <w:ilvl w:val="1"/>
-          <w:numId w:val="2"/>
-        </w:numPr>
-      </w:pPr>
-      <w:proofErr w:type="spellStart"/>
-      <w:r>
-        <w:t>End_date</w:t>
-      </w:r>
-      <w:proofErr w:type="spellEnd"/>
-    </w:p>
-    <w:p>
-      <w:pPr>
-        <w:pStyle w:val="ListParagraph"/>
-        <w:numPr>
-          <w:ilvl w:val="1"/>
-          <w:numId w:val="2"/>
-        </w:numPr>
-      </w:pPr>
-      <w:r>
-        <w:t>Description</w:t>
-      </w:r>
-    </w:p>
-    <w:p>
-      <w:pPr>
-        <w:pStyle w:val="ListParagraph"/>
-        <w:numPr>
-          <w:ilvl w:val="1"/>
-          <w:numId w:val="2"/>
-        </w:numPr>
-      </w:pPr>
-      <w:r>
-        <w:t>Theme</w:t>
-      </w:r>
-    </w:p>
-    <w:p>
-      <w:pPr>
-        <w:pStyle w:val="ListParagraph"/>
-        <w:numPr>
-          <w:ilvl w:val="1"/>
-          <w:numId w:val="2"/>
-        </w:numPr>
-      </w:pPr>
-      <w:proofErr w:type="spellStart"/>
-      <w:r>
-        <w:t>Organizer_id</w:t>
-      </w:r>
-      <w:proofErr w:type="spellEnd"/>
-      <w:r>
-        <w:t xml:space="preserve"> (Organizing group)</w:t>
-      </w:r>
-    </w:p>
-    <w:p>
-      <w:pPr>
-        <w:pStyle w:val="ListParagraph"/>
-        <w:numPr>
-          <w:ilvl w:val="0"/>
-          <w:numId w:val="2"/>
-        </w:numPr>
-      </w:pPr>
-      <w:r>
-        <w:t>Organizers</w:t>
-      </w:r>
-    </w:p>
-    <w:p>
-      <w:pPr>
-        <w:pStyle w:val="ListParagraph"/>
-        <w:numPr>
-          <w:ilvl w:val="1"/>
-          <w:numId w:val="2"/>
-        </w:numPr>
-      </w:pPr>
-      <w:proofErr w:type="spellStart"/>
-      <w:r>
         <w:t>Organizer_ID</w:t>
       </w:r>
       <w:proofErr w:type="spellEnd"/>
@@ -1254,7 +1273,6 @@
         </w:numPr>
       </w:pPr>
       <w:r>
-        <w:lastRenderedPageBreak/>
         <w:t>Name</w:t>
       </w:r>
     </w:p>

</xml_diff>

<commit_message>
Added IsDriesMatte and IsGlowintheDark to PolishFinish. Will likely contact Dr. May for added table clarity.
</commit_message>
<xml_diff>
--- a/NailDB_Entity_and_Attributes.docx
+++ b/NailDB_Entity_and_Attributes.docx
@@ -784,13 +784,15 @@
           <w:bCs/>
         </w:rPr>
       </w:pPr>
-      <w:r>
-        <w:rPr>
-          <w:b/>
-          <w:bCs/>
-        </w:rPr>
-        <w:t>Attributes of a collection:</w:t>
-      </w:r>
+      <w:proofErr w:type="spellStart"/>
+      <w:r>
+        <w:rPr>
+          <w:b/>
+          <w:bCs/>
+        </w:rPr>
+        <w:t>CollectionID</w:t>
+      </w:r>
+      <w:proofErr w:type="spellEnd"/>
     </w:p>
     <w:p>
       <w:pPr>
@@ -900,27 +902,77 @@
           <w:bCs/>
         </w:rPr>
       </w:pPr>
-      <w:r>
-        <w:t>Influencer Collaboration? (Yes/No)</w:t>
-      </w:r>
-    </w:p>
-    <w:p>
-      <w:pPr>
-        <w:pStyle w:val="ListParagraph"/>
-        <w:numPr>
-          <w:ilvl w:val="2"/>
-          <w:numId w:val="2"/>
-        </w:numPr>
-        <w:rPr>
-          <w:b/>
-          <w:bCs/>
-        </w:rPr>
-      </w:pPr>
-      <w:proofErr w:type="spellStart"/>
-      <w:r>
-        <w:t>Influencer_Name</w:t>
-      </w:r>
-      <w:proofErr w:type="spellEnd"/>
+      <w:proofErr w:type="spellStart"/>
+      <w:r>
+        <w:t>IsInfluencerCollaboration</w:t>
+      </w:r>
+      <w:proofErr w:type="spellEnd"/>
+      <w:r>
+        <w:t xml:space="preserve"> (Yes/No)</w:t>
+      </w:r>
+    </w:p>
+    <w:p>
+      <w:pPr>
+        <w:pStyle w:val="ListParagraph"/>
+        <w:numPr>
+          <w:ilvl w:val="2"/>
+          <w:numId w:val="2"/>
+        </w:numPr>
+        <w:rPr>
+          <w:b/>
+          <w:bCs/>
+        </w:rPr>
+      </w:pPr>
+      <w:proofErr w:type="spellStart"/>
+      <w:r>
+        <w:t>InfluencerCollaborationName</w:t>
+      </w:r>
+      <w:proofErr w:type="spellEnd"/>
+      <w:r>
+        <w:t xml:space="preserve"> (NULL)</w:t>
+      </w:r>
+    </w:p>
+    <w:p>
+      <w:pPr>
+        <w:pStyle w:val="ListParagraph"/>
+        <w:numPr>
+          <w:ilvl w:val="2"/>
+          <w:numId w:val="2"/>
+        </w:numPr>
+        <w:rPr>
+          <w:b/>
+          <w:bCs/>
+        </w:rPr>
+      </w:pPr>
+      <w:proofErr w:type="spellStart"/>
+      <w:r>
+        <w:t>IsIPCollaboration</w:t>
+      </w:r>
+      <w:proofErr w:type="spellEnd"/>
+      <w:r>
+        <w:t xml:space="preserve"> (Yes/No)</w:t>
+      </w:r>
+    </w:p>
+    <w:p>
+      <w:pPr>
+        <w:pStyle w:val="ListParagraph"/>
+        <w:numPr>
+          <w:ilvl w:val="2"/>
+          <w:numId w:val="2"/>
+        </w:numPr>
+        <w:rPr>
+          <w:b/>
+          <w:bCs/>
+        </w:rPr>
+      </w:pPr>
+      <w:proofErr w:type="spellStart"/>
+      <w:r>
+        <w:t>IPCollaborationName</w:t>
+      </w:r>
+      <w:proofErr w:type="spellEnd"/>
+      <w:r>
+        <w:t xml:space="preserve"> (NULL)</w:t>
+      </w:r>
     </w:p>
     <w:p>
       <w:pPr>
@@ -1123,12 +1175,23 @@
       </w:pPr>
       <w:proofErr w:type="spellStart"/>
       <w:r>
-        <w:t>DryTexture</w:t>
-      </w:r>
-      <w:proofErr w:type="spellEnd"/>
-      <w:r>
-        <w:t xml:space="preserve"> (glossy, satin, matte)</w:t>
-      </w:r>
+        <w:t>IsDriesMatte</w:t>
+      </w:r>
+      <w:proofErr w:type="spellEnd"/>
+    </w:p>
+    <w:p>
+      <w:pPr>
+        <w:pStyle w:val="ListParagraph"/>
+        <w:numPr>
+          <w:ilvl w:val="1"/>
+          <w:numId w:val="2"/>
+        </w:numPr>
+      </w:pPr>
+      <w:proofErr w:type="spellStart"/>
+      <w:r>
+        <w:t>IsGlowitheDark</w:t>
+      </w:r>
+      <w:proofErr w:type="spellEnd"/>
     </w:p>
     <w:p>
       <w:pPr>
@@ -1217,6 +1280,7 @@
         </w:numPr>
       </w:pPr>
       <w:r>
+        <w:lastRenderedPageBreak/>
         <w:t>Theme</w:t>
       </w:r>
     </w:p>
@@ -1259,7 +1323,6 @@
       </w:pPr>
       <w:proofErr w:type="spellStart"/>
       <w:r>
-        <w:lastRenderedPageBreak/>
         <w:t>Organizer_ID</w:t>
       </w:r>
       <w:proofErr w:type="spellEnd"/>

</xml_diff>